<commit_message>
Added description to lab_07
</commit_message>
<xml_diff>
--- a/lab_07/report/report.docx
+++ b/lab_07/report/report.docx
@@ -1260,7 +1260,163 @@
           <w:szCs w:val="32"/>
           <w:lang w:val="ru-RU" w:eastAsia="ru-RU"/>
         </w:rPr>
+        <w:br/>
+      </w:r>
+      <w:r>
+        <w:rPr>
+          <w:color w:val="000000"/>
+          <w:sz w:val="32"/>
+          <w:szCs w:val="32"/>
+          <w:lang w:val="ru-RU" w:eastAsia="ru-RU"/>
+        </w:rPr>
+        <w:br/>
+      </w:r>
+      <w:r>
+        <w:rPr>
+          <w:color w:val="000000"/>
+          <w:sz w:val="32"/>
+          <w:szCs w:val="32"/>
+          <w:lang w:val="ru-RU" w:eastAsia="ru-RU"/>
+        </w:rPr>
+        <w:br/>
+      </w:r>
+      <w:r>
+        <w:rPr>
+          <w:color w:val="000000"/>
+          <w:sz w:val="32"/>
+          <w:szCs w:val="32"/>
+          <w:lang w:val="ru-RU" w:eastAsia="ru-RU"/>
+        </w:rPr>
+        <w:br/>
+      </w:r>
+    </w:p>
+    <w:p>
+      <w:pPr>
+        <w:pStyle w:val="af5"/>
+        <w:spacing w:before="240" w:after="0" w:line="276" w:lineRule="auto"/>
+        <w:ind w:left="113"/>
+        <w:rPr>
+          <w:color w:val="000000"/>
+          <w:sz w:val="32"/>
+          <w:szCs w:val="32"/>
+          <w:lang w:val="ru-RU" w:eastAsia="ru-RU"/>
+        </w:rPr>
+      </w:pPr>
+    </w:p>
+    <w:p>
+      <w:pPr>
+        <w:pStyle w:val="af5"/>
+        <w:spacing w:before="240" w:after="0" w:line="276" w:lineRule="auto"/>
+        <w:ind w:left="113"/>
+        <w:rPr>
+          <w:color w:val="000000"/>
+          <w:sz w:val="32"/>
+          <w:szCs w:val="32"/>
+          <w:lang w:val="ru-RU" w:eastAsia="ru-RU"/>
+        </w:rPr>
+      </w:pPr>
+    </w:p>
+    <w:p>
+      <w:pPr>
+        <w:pStyle w:val="af5"/>
+        <w:spacing w:before="240" w:after="0" w:line="276" w:lineRule="auto"/>
+        <w:ind w:left="113"/>
+        <w:rPr>
+          <w:color w:val="000000"/>
+          <w:sz w:val="32"/>
+          <w:szCs w:val="32"/>
+          <w:lang w:val="ru-RU" w:eastAsia="ru-RU"/>
+        </w:rPr>
+      </w:pPr>
+    </w:p>
+    <w:p>
+      <w:pPr>
+        <w:pStyle w:val="af5"/>
+        <w:spacing w:before="240" w:after="0" w:line="276" w:lineRule="auto"/>
+        <w:ind w:left="113"/>
+        <w:rPr>
+          <w:color w:val="000000"/>
+          <w:sz w:val="32"/>
+          <w:szCs w:val="32"/>
+          <w:lang w:val="ru-RU" w:eastAsia="ru-RU"/>
+        </w:rPr>
+      </w:pPr>
+      <w:r>
+        <w:rPr>
+          <w:color w:val="000000"/>
+          <w:sz w:val="32"/>
+          <w:szCs w:val="32"/>
+          <w:lang w:val="ru-RU" w:eastAsia="ru-RU"/>
+        </w:rPr>
+        <w:lastRenderedPageBreak/>
         <w:t>Входные данные:</w:t>
+      </w:r>
+    </w:p>
+    <w:p>
+      <w:pPr>
+        <w:pStyle w:val="af5"/>
+        <w:spacing w:before="240" w:after="0" w:line="276" w:lineRule="auto"/>
+        <w:ind w:left="113"/>
+        <w:jc w:val="center"/>
+        <w:rPr>
+          <w:color w:val="000000"/>
+          <w:sz w:val="32"/>
+          <w:szCs w:val="32"/>
+          <w:lang w:val="ru-RU" w:eastAsia="ru-RU"/>
+        </w:rPr>
+      </w:pPr>
+      <w:r>
+        <w:rPr>
+          <w:noProof/>
+        </w:rPr>
+        <w:drawing>
+          <wp:inline distT="0" distB="0" distL="0" distR="0" wp14:anchorId="4DF6CD12" wp14:editId="6836687A">
+            <wp:extent cx="5940425" cy="2451735"/>
+            <wp:effectExtent l="0" t="0" r="0" b="0"/>
+            <wp:docPr id="773086586" name="Рисунок 20"/>
+            <wp:cNvGraphicFramePr>
+              <a:graphicFrameLocks xmlns:a="http://schemas.openxmlformats.org/drawingml/2006/main" noChangeAspect="1"/>
+            </wp:cNvGraphicFramePr>
+            <a:graphic xmlns:a="http://schemas.openxmlformats.org/drawingml/2006/main">
+              <a:graphicData uri="http://schemas.openxmlformats.org/drawingml/2006/picture">
+                <pic:pic xmlns:pic="http://schemas.openxmlformats.org/drawingml/2006/picture">
+                  <pic:nvPicPr>
+                    <pic:cNvPr id="0" name="Picture 54"/>
+                    <pic:cNvPicPr>
+                      <a:picLocks noChangeAspect="1" noChangeArrowheads="1"/>
+                    </pic:cNvPicPr>
+                  </pic:nvPicPr>
+                  <pic:blipFill>
+                    <a:blip r:embed="rId8">
+                      <a:extLst>
+                        <a:ext uri="{28A0092B-C50C-407E-A947-70E740481C1C}">
+                          <a14:useLocalDpi xmlns:a14="http://schemas.microsoft.com/office/drawing/2010/main" val="0"/>
+                        </a:ext>
+                      </a:extLst>
+                    </a:blip>
+                    <a:srcRect/>
+                    <a:stretch>
+                      <a:fillRect/>
+                    </a:stretch>
+                  </pic:blipFill>
+                  <pic:spPr bwMode="auto">
+                    <a:xfrm>
+                      <a:off x="0" y="0"/>
+                      <a:ext cx="5940425" cy="2451735"/>
+                    </a:xfrm>
+                    <a:prstGeom prst="rect">
+                      <a:avLst/>
+                    </a:prstGeom>
+                    <a:noFill/>
+                    <a:ln>
+                      <a:noFill/>
+                    </a:ln>
+                  </pic:spPr>
+                </pic:pic>
+              </a:graphicData>
+            </a:graphic>
+          </wp:inline>
+        </w:drawing>
       </w:r>
     </w:p>
     <w:p>
@@ -1471,7 +1627,6 @@
           <w:szCs w:val="32"/>
           <w:lang w:val="ru-RU" w:eastAsia="ru-RU"/>
         </w:rPr>
-        <w:lastRenderedPageBreak/>
         <w:t>Обращение к программе:</w:t>
       </w:r>
     </w:p>
@@ -1760,7 +1915,7 @@
           <w:color w:val="ADBAC7"/>
           <w:sz w:val="21"/>
           <w:szCs w:val="21"/>
-          <w:lang w:val="en-US" w:eastAsia="ru-RU"/>
+          <w:lang w:val="ru-RU" w:eastAsia="ru-RU"/>
         </w:rPr>
       </w:pPr>
       <w:r>
@@ -1769,7 +1924,7 @@
           <w:color w:val="768390"/>
           <w:sz w:val="21"/>
           <w:szCs w:val="21"/>
-          <w:lang w:val="en-US" w:eastAsia="ru-RU"/>
+          <w:lang w:val="ru-RU" w:eastAsia="ru-RU"/>
         </w:rPr>
         <w:t xml:space="preserve">/// </w:t>
       </w:r>
@@ -1779,7 +1934,7 @@
           <w:color w:val="F47067"/>
           <w:sz w:val="21"/>
           <w:szCs w:val="21"/>
-          <w:lang w:val="en-US" w:eastAsia="ru-RU"/>
+          <w:lang w:val="ru-RU" w:eastAsia="ru-RU"/>
         </w:rPr>
         <w:t>@</w:t>
       </w:r>
@@ -1799,7 +1954,7 @@
           <w:color w:val="768390"/>
           <w:sz w:val="21"/>
           <w:szCs w:val="21"/>
-          <w:lang w:val="en-US" w:eastAsia="ru-RU"/>
+          <w:lang w:val="ru-RU" w:eastAsia="ru-RU"/>
         </w:rPr>
         <w:t xml:space="preserve"> </w:t>
       </w:r>
@@ -1826,7 +1981,7 @@
           <w:color w:val="ADBAC7"/>
           <w:sz w:val="21"/>
           <w:szCs w:val="21"/>
-          <w:lang w:val="en-US" w:eastAsia="ru-RU"/>
+          <w:lang w:val="ru-RU" w:eastAsia="ru-RU"/>
         </w:rPr>
       </w:pPr>
       <w:r>
@@ -1845,7 +2000,7 @@
           <w:color w:val="ADBAC7"/>
           <w:sz w:val="21"/>
           <w:szCs w:val="21"/>
-          <w:lang w:val="en-US" w:eastAsia="ru-RU"/>
+          <w:lang w:val="ru-RU" w:eastAsia="ru-RU"/>
         </w:rPr>
         <w:t xml:space="preserve"> </w:t>
       </w:r>
@@ -1865,7 +2020,7 @@
           <w:color w:val="ADBAC7"/>
           <w:sz w:val="21"/>
           <w:szCs w:val="21"/>
-          <w:lang w:val="en-US" w:eastAsia="ru-RU"/>
+          <w:lang w:val="ru-RU" w:eastAsia="ru-RU"/>
         </w:rPr>
         <w:t xml:space="preserve"> </w:t>
       </w:r>
@@ -1875,7 +2030,7 @@
           <w:color w:val="F47067"/>
           <w:sz w:val="21"/>
           <w:szCs w:val="21"/>
-          <w:lang w:val="en-US" w:eastAsia="ru-RU"/>
+          <w:lang w:val="ru-RU" w:eastAsia="ru-RU"/>
         </w:rPr>
         <w:t>*</w:t>
       </w:r>
@@ -1895,7 +2050,7 @@
           <w:color w:val="ADBAC7"/>
           <w:sz w:val="21"/>
           <w:szCs w:val="21"/>
-          <w:lang w:val="en-US" w:eastAsia="ru-RU"/>
+          <w:lang w:val="ru-RU" w:eastAsia="ru-RU"/>
         </w:rPr>
         <w:t>;</w:t>
       </w:r>
@@ -1912,7 +2067,7 @@
           <w:color w:val="ADBAC7"/>
           <w:sz w:val="21"/>
           <w:szCs w:val="21"/>
-          <w:lang w:val="en-US" w:eastAsia="ru-RU"/>
+          <w:lang w:val="ru-RU" w:eastAsia="ru-RU"/>
         </w:rPr>
       </w:pPr>
     </w:p>
@@ -2842,7 +2997,7 @@
           <w:color w:val="ADBAC7"/>
           <w:sz w:val="21"/>
           <w:szCs w:val="21"/>
-          <w:lang w:val="ru-RU" w:eastAsia="ru-RU"/>
+          <w:lang w:val="en-US" w:eastAsia="ru-RU"/>
         </w:rPr>
       </w:pPr>
       <w:r>
@@ -2885,6 +3040,7 @@
         </w:rPr>
         <w:t xml:space="preserve"> </w:t>
       </w:r>
+      <w:proofErr w:type="spellStart"/>
       <w:r>
         <w:rPr>
           <w:rFonts w:ascii="Consolas" w:eastAsia="Times New Roman" w:hAnsi="Consolas" w:cs="Times New Roman"/>
@@ -2901,7 +3057,7 @@
           <w:color w:val="F69D50"/>
           <w:sz w:val="21"/>
           <w:szCs w:val="21"/>
-          <w:lang w:val="ru-RU" w:eastAsia="ru-RU"/>
+          <w:lang w:val="en-US" w:eastAsia="ru-RU"/>
         </w:rPr>
         <w:t>_</w:t>
       </w:r>
@@ -2915,13 +3071,14 @@
         </w:rPr>
         <w:t>t</w:t>
       </w:r>
-      <w:r>
-        <w:rPr>
-          <w:rFonts w:ascii="Consolas" w:eastAsia="Times New Roman" w:hAnsi="Consolas" w:cs="Times New Roman"/>
-          <w:color w:val="ADBAC7"/>
-          <w:sz w:val="21"/>
-          <w:szCs w:val="21"/>
-          <w:lang w:val="ru-RU" w:eastAsia="ru-RU"/>
+      <w:proofErr w:type="spellEnd"/>
+      <w:r>
+        <w:rPr>
+          <w:rFonts w:ascii="Consolas" w:eastAsia="Times New Roman" w:hAnsi="Consolas" w:cs="Times New Roman"/>
+          <w:color w:val="ADBAC7"/>
+          <w:sz w:val="21"/>
+          <w:szCs w:val="21"/>
+          <w:lang w:val="en-US" w:eastAsia="ru-RU"/>
         </w:rPr>
         <w:t xml:space="preserve"> </w:t>
       </w:r>
@@ -2942,7 +3099,7 @@
           <w:color w:val="ADBAC7"/>
           <w:sz w:val="21"/>
           <w:szCs w:val="21"/>
-          <w:lang w:val="ru-RU" w:eastAsia="ru-RU"/>
+          <w:lang w:val="en-US" w:eastAsia="ru-RU"/>
         </w:rPr>
         <w:t>;</w:t>
       </w:r>
@@ -2952,7 +3109,38 @@
           <w:color w:val="768390"/>
           <w:sz w:val="21"/>
           <w:szCs w:val="21"/>
-          <w:lang w:val="ru-RU" w:eastAsia="ru-RU"/>
+          <w:lang w:val="en-US" w:eastAsia="ru-RU"/>
+        </w:rPr>
+        <w:t xml:space="preserve">  /</w:t>
+      </w:r>
+      <w:proofErr w:type="gramEnd"/>
+      <w:r>
+        <w:rPr>
+          <w:rFonts w:ascii="Consolas" w:eastAsia="Times New Roman" w:hAnsi="Consolas" w:cs="Times New Roman"/>
+          <w:color w:val="768390"/>
+          <w:sz w:val="21"/>
+          <w:szCs w:val="21"/>
+          <w:lang w:val="en-US" w:eastAsia="ru-RU"/>
+        </w:rPr>
+        <w:t xml:space="preserve">/ </w:t>
+      </w:r>
+      <w:r>
+        <w:rPr>
+          <w:rFonts w:ascii="Consolas" w:eastAsia="Times New Roman" w:hAnsi="Consolas" w:cs="Times New Roman"/>
+          <w:color w:val="768390"/>
+          <w:sz w:val="21"/>
+          <w:szCs w:val="21"/>
+          <w:lang w:val="ru-RU" w:eastAsia="ru-RU"/>
+        </w:rPr>
+        <w:t>Размер</w:t>
+      </w:r>
+      <w:r>
+        <w:rPr>
+          <w:rFonts w:ascii="Consolas" w:eastAsia="Times New Roman" w:hAnsi="Consolas" w:cs="Times New Roman"/>
+          <w:color w:val="768390"/>
+          <w:sz w:val="21"/>
+          <w:szCs w:val="21"/>
+          <w:lang w:val="en-US" w:eastAsia="ru-RU"/>
         </w:rPr>
         <w:t xml:space="preserve"> </w:t>
       </w:r>
@@ -2964,28 +3152,7 @@
           <w:szCs w:val="21"/>
           <w:lang w:val="ru-RU" w:eastAsia="ru-RU"/>
         </w:rPr>
-        <w:t xml:space="preserve"> </w:t>
-      </w:r>
-      <w:r>
-        <w:rPr>
-          <w:rFonts w:ascii="Consolas" w:eastAsia="Times New Roman" w:hAnsi="Consolas" w:cs="Times New Roman"/>
-          <w:color w:val="768390"/>
-          <w:sz w:val="21"/>
-          <w:szCs w:val="21"/>
-          <w:lang w:val="ru-RU" w:eastAsia="ru-RU"/>
-        </w:rPr>
-        <w:t>/</w:t>
-      </w:r>
-      <w:proofErr w:type="gramEnd"/>
-      <w:r>
-        <w:rPr>
-          <w:rFonts w:ascii="Consolas" w:eastAsia="Times New Roman" w:hAnsi="Consolas" w:cs="Times New Roman"/>
-          <w:color w:val="768390"/>
-          <w:sz w:val="21"/>
-          <w:szCs w:val="21"/>
-          <w:lang w:val="ru-RU" w:eastAsia="ru-RU"/>
-        </w:rPr>
-        <w:t>/ Размер таблицы</w:t>
+        <w:t>таблицы</w:t>
       </w:r>
     </w:p>
     <w:p>
@@ -3019,7 +3186,7 @@
           <w:color w:val="ADBAC7"/>
           <w:sz w:val="21"/>
           <w:szCs w:val="21"/>
-          <w:lang w:val="ru-RU" w:eastAsia="ru-RU"/>
+          <w:lang w:val="en-US" w:eastAsia="ru-RU"/>
         </w:rPr>
         <w:t xml:space="preserve"> </w:t>
       </w:r>
@@ -3039,7 +3206,7 @@
           <w:color w:val="ADBAC7"/>
           <w:sz w:val="21"/>
           <w:szCs w:val="21"/>
-          <w:lang w:val="ru-RU" w:eastAsia="ru-RU"/>
+          <w:lang w:val="en-US" w:eastAsia="ru-RU"/>
         </w:rPr>
         <w:t xml:space="preserve"> </w:t>
       </w:r>
@@ -3114,27 +3281,7 @@
           <w:szCs w:val="21"/>
           <w:lang w:val="en-US" w:eastAsia="ru-RU"/>
         </w:rPr>
-        <w:t xml:space="preserve"> </w:t>
-      </w:r>
-      <w:r>
-        <w:rPr>
-          <w:rFonts w:ascii="Consolas" w:eastAsia="Times New Roman" w:hAnsi="Consolas" w:cs="Times New Roman"/>
-          <w:color w:val="768390"/>
-          <w:sz w:val="21"/>
-          <w:szCs w:val="21"/>
-          <w:lang w:val="en-US" w:eastAsia="ru-RU"/>
-        </w:rPr>
-        <w:t xml:space="preserve"> </w:t>
-      </w:r>
-      <w:r>
-        <w:rPr>
-          <w:rFonts w:ascii="Consolas" w:eastAsia="Times New Roman" w:hAnsi="Consolas" w:cs="Times New Roman"/>
-          <w:color w:val="768390"/>
-          <w:sz w:val="21"/>
-          <w:szCs w:val="21"/>
-          <w:lang w:val="en-US" w:eastAsia="ru-RU"/>
-        </w:rPr>
-        <w:t>/</w:t>
+        <w:t xml:space="preserve">  /</w:t>
       </w:r>
       <w:proofErr w:type="gramEnd"/>
       <w:r>
@@ -3572,16 +3719,16 @@
           <w:color w:val="ADBAC7"/>
           <w:sz w:val="21"/>
           <w:szCs w:val="21"/>
-          <w:lang w:val="ru-RU" w:eastAsia="ru-RU"/>
-        </w:rPr>
-      </w:pPr>
-      <w:r>
-        <w:rPr>
-          <w:rFonts w:ascii="Consolas" w:eastAsia="Times New Roman" w:hAnsi="Consolas" w:cs="Times New Roman"/>
-          <w:color w:val="ADBAC7"/>
-          <w:sz w:val="21"/>
-          <w:szCs w:val="21"/>
-          <w:lang w:val="ru-RU" w:eastAsia="ru-RU"/>
+          <w:lang w:val="en-US" w:eastAsia="ru-RU"/>
+        </w:rPr>
+      </w:pPr>
+      <w:r>
+        <w:rPr>
+          <w:rFonts w:ascii="Consolas" w:eastAsia="Times New Roman" w:hAnsi="Consolas" w:cs="Times New Roman"/>
+          <w:color w:val="ADBAC7"/>
+          <w:sz w:val="21"/>
+          <w:szCs w:val="21"/>
+          <w:lang w:val="en-US" w:eastAsia="ru-RU"/>
         </w:rPr>
         <w:t xml:space="preserve">} </w:t>
       </w:r>
@@ -3592,7 +3739,7 @@
           <w:color w:val="F69D50"/>
           <w:sz w:val="21"/>
           <w:szCs w:val="21"/>
-          <w:lang w:val="ru-RU" w:eastAsia="ru-RU"/>
+          <w:lang w:val="en-US" w:eastAsia="ru-RU"/>
         </w:rPr>
         <w:t>chash_table_t</w:t>
       </w:r>
@@ -3603,7 +3750,7 @@
           <w:color w:val="ADBAC7"/>
           <w:sz w:val="21"/>
           <w:szCs w:val="21"/>
-          <w:lang w:val="ru-RU" w:eastAsia="ru-RU"/>
+          <w:lang w:val="en-US" w:eastAsia="ru-RU"/>
         </w:rPr>
         <w:t>;</w:t>
       </w:r>
@@ -3636,7 +3783,7 @@
           <w:color w:val="ADBAC7"/>
           <w:sz w:val="21"/>
           <w:szCs w:val="21"/>
-          <w:lang w:val="ru-RU" w:eastAsia="ru-RU"/>
+          <w:lang w:val="en-US" w:eastAsia="ru-RU"/>
         </w:rPr>
       </w:pPr>
       <w:r>
@@ -3645,7 +3792,7 @@
           <w:color w:val="768390"/>
           <w:sz w:val="21"/>
           <w:szCs w:val="21"/>
-          <w:lang w:val="ru-RU" w:eastAsia="ru-RU"/>
+          <w:lang w:val="en-US" w:eastAsia="ru-RU"/>
         </w:rPr>
         <w:t xml:space="preserve">/// </w:t>
       </w:r>
@@ -3655,7 +3802,7 @@
           <w:color w:val="F47067"/>
           <w:sz w:val="21"/>
           <w:szCs w:val="21"/>
-          <w:lang w:val="ru-RU" w:eastAsia="ru-RU"/>
+          <w:lang w:val="en-US" w:eastAsia="ru-RU"/>
         </w:rPr>
         <w:t>@brief</w:t>
       </w:r>
@@ -3665,7 +3812,7 @@
           <w:color w:val="768390"/>
           <w:sz w:val="21"/>
           <w:szCs w:val="21"/>
-          <w:lang w:val="ru-RU" w:eastAsia="ru-RU"/>
+          <w:lang w:val="en-US" w:eastAsia="ru-RU"/>
         </w:rPr>
         <w:t xml:space="preserve"> </w:t>
       </w:r>
@@ -3676,7 +3823,7 @@
           <w:color w:val="768390"/>
           <w:sz w:val="21"/>
           <w:szCs w:val="21"/>
-          <w:lang w:val="ru-RU" w:eastAsia="ru-RU"/>
+          <w:lang w:val="en-US" w:eastAsia="ru-RU"/>
         </w:rPr>
         <w:t>hash_list_t</w:t>
       </w:r>
@@ -3687,9 +3834,121 @@
           <w:color w:val="768390"/>
           <w:sz w:val="21"/>
           <w:szCs w:val="21"/>
-          <w:lang w:val="ru-RU" w:eastAsia="ru-RU"/>
-        </w:rPr>
-        <w:t xml:space="preserve"> - узел односвязного списка открытой хеш-таблицы</w:t>
+          <w:lang w:val="en-US" w:eastAsia="ru-RU"/>
+        </w:rPr>
+        <w:t xml:space="preserve"> - </w:t>
+      </w:r>
+      <w:r>
+        <w:rPr>
+          <w:rFonts w:ascii="Consolas" w:eastAsia="Times New Roman" w:hAnsi="Consolas" w:cs="Times New Roman"/>
+          <w:color w:val="768390"/>
+          <w:sz w:val="21"/>
+          <w:szCs w:val="21"/>
+          <w:lang w:val="ru-RU" w:eastAsia="ru-RU"/>
+        </w:rPr>
+        <w:t>узел</w:t>
+      </w:r>
+      <w:r>
+        <w:rPr>
+          <w:rFonts w:ascii="Consolas" w:eastAsia="Times New Roman" w:hAnsi="Consolas" w:cs="Times New Roman"/>
+          <w:color w:val="768390"/>
+          <w:sz w:val="21"/>
+          <w:szCs w:val="21"/>
+          <w:lang w:val="en-US" w:eastAsia="ru-RU"/>
+        </w:rPr>
+        <w:t xml:space="preserve"> </w:t>
+      </w:r>
+      <w:r>
+        <w:rPr>
+          <w:rFonts w:ascii="Consolas" w:eastAsia="Times New Roman" w:hAnsi="Consolas" w:cs="Times New Roman"/>
+          <w:color w:val="768390"/>
+          <w:sz w:val="21"/>
+          <w:szCs w:val="21"/>
+          <w:lang w:val="ru-RU" w:eastAsia="ru-RU"/>
+        </w:rPr>
+        <w:t>односвязного</w:t>
+      </w:r>
+      <w:r>
+        <w:rPr>
+          <w:rFonts w:ascii="Consolas" w:eastAsia="Times New Roman" w:hAnsi="Consolas" w:cs="Times New Roman"/>
+          <w:color w:val="768390"/>
+          <w:sz w:val="21"/>
+          <w:szCs w:val="21"/>
+          <w:lang w:val="en-US" w:eastAsia="ru-RU"/>
+        </w:rPr>
+        <w:t xml:space="preserve"> </w:t>
+      </w:r>
+      <w:r>
+        <w:rPr>
+          <w:rFonts w:ascii="Consolas" w:eastAsia="Times New Roman" w:hAnsi="Consolas" w:cs="Times New Roman"/>
+          <w:color w:val="768390"/>
+          <w:sz w:val="21"/>
+          <w:szCs w:val="21"/>
+          <w:lang w:val="ru-RU" w:eastAsia="ru-RU"/>
+        </w:rPr>
+        <w:t>списка</w:t>
+      </w:r>
+      <w:r>
+        <w:rPr>
+          <w:rFonts w:ascii="Consolas" w:eastAsia="Times New Roman" w:hAnsi="Consolas" w:cs="Times New Roman"/>
+          <w:color w:val="768390"/>
+          <w:sz w:val="21"/>
+          <w:szCs w:val="21"/>
+          <w:lang w:val="en-US" w:eastAsia="ru-RU"/>
+        </w:rPr>
+        <w:t xml:space="preserve"> </w:t>
+      </w:r>
+      <w:r>
+        <w:rPr>
+          <w:rFonts w:ascii="Consolas" w:eastAsia="Times New Roman" w:hAnsi="Consolas" w:cs="Times New Roman"/>
+          <w:color w:val="768390"/>
+          <w:sz w:val="21"/>
+          <w:szCs w:val="21"/>
+          <w:lang w:val="ru-RU" w:eastAsia="ru-RU"/>
+        </w:rPr>
+        <w:t>открытой</w:t>
+      </w:r>
+      <w:r>
+        <w:rPr>
+          <w:rFonts w:ascii="Consolas" w:eastAsia="Times New Roman" w:hAnsi="Consolas" w:cs="Times New Roman"/>
+          <w:color w:val="768390"/>
+          <w:sz w:val="21"/>
+          <w:szCs w:val="21"/>
+          <w:lang w:val="en-US" w:eastAsia="ru-RU"/>
+        </w:rPr>
+        <w:t xml:space="preserve"> </w:t>
+      </w:r>
+      <w:proofErr w:type="spellStart"/>
+      <w:r>
+        <w:rPr>
+          <w:rFonts w:ascii="Consolas" w:eastAsia="Times New Roman" w:hAnsi="Consolas" w:cs="Times New Roman"/>
+          <w:color w:val="768390"/>
+          <w:sz w:val="21"/>
+          <w:szCs w:val="21"/>
+          <w:lang w:val="ru-RU" w:eastAsia="ru-RU"/>
+        </w:rPr>
+        <w:t>хеш</w:t>
+      </w:r>
+      <w:proofErr w:type="spellEnd"/>
+      <w:r>
+        <w:rPr>
+          <w:rFonts w:ascii="Consolas" w:eastAsia="Times New Roman" w:hAnsi="Consolas" w:cs="Times New Roman"/>
+          <w:color w:val="768390"/>
+          <w:sz w:val="21"/>
+          <w:szCs w:val="21"/>
+          <w:lang w:val="en-US" w:eastAsia="ru-RU"/>
+        </w:rPr>
+        <w:t>-</w:t>
+      </w:r>
+      <w:r>
+        <w:rPr>
+          <w:rFonts w:ascii="Consolas" w:eastAsia="Times New Roman" w:hAnsi="Consolas" w:cs="Times New Roman"/>
+          <w:color w:val="768390"/>
+          <w:sz w:val="21"/>
+          <w:szCs w:val="21"/>
+          <w:lang w:val="ru-RU" w:eastAsia="ru-RU"/>
+        </w:rPr>
+        <w:t>таблицы</w:t>
       </w:r>
     </w:p>
     <w:p>
@@ -3870,7 +4129,7 @@
           <w:color w:val="ADBAC7"/>
           <w:sz w:val="21"/>
           <w:szCs w:val="21"/>
-          <w:lang w:val="ru-RU" w:eastAsia="ru-RU"/>
+          <w:lang w:val="en-US" w:eastAsia="ru-RU"/>
         </w:rPr>
       </w:pPr>
       <w:r>
@@ -3890,7 +4149,7 @@
           <w:color w:val="F69D50"/>
           <w:sz w:val="21"/>
           <w:szCs w:val="21"/>
-          <w:lang w:val="ru-RU" w:eastAsia="ru-RU"/>
+          <w:lang w:val="en-US" w:eastAsia="ru-RU"/>
         </w:rPr>
         <w:t>size_t</w:t>
       </w:r>
@@ -3901,11 +4160,10 @@
           <w:color w:val="ADBAC7"/>
           <w:sz w:val="21"/>
           <w:szCs w:val="21"/>
-          <w:lang w:val="ru-RU" w:eastAsia="ru-RU"/>
+          <w:lang w:val="en-US" w:eastAsia="ru-RU"/>
         </w:rPr>
         <w:t xml:space="preserve"> </w:t>
       </w:r>
-      <w:proofErr w:type="spellStart"/>
       <w:proofErr w:type="gramStart"/>
       <w:r>
         <w:rPr>
@@ -3913,20 +4171,9 @@
           <w:color w:val="ADBAC7"/>
           <w:sz w:val="21"/>
           <w:szCs w:val="21"/>
-          <w:lang w:val="ru-RU" w:eastAsia="ru-RU"/>
-        </w:rPr>
-        <w:t>index</w:t>
-      </w:r>
-      <w:proofErr w:type="spellEnd"/>
-      <w:r>
-        <w:rPr>
-          <w:rFonts w:ascii="Consolas" w:eastAsia="Times New Roman" w:hAnsi="Consolas" w:cs="Times New Roman"/>
-          <w:color w:val="ADBAC7"/>
-          <w:sz w:val="21"/>
-          <w:szCs w:val="21"/>
-          <w:lang w:val="ru-RU" w:eastAsia="ru-RU"/>
-        </w:rPr>
-        <w:t>;</w:t>
+          <w:lang w:val="en-US" w:eastAsia="ru-RU"/>
+        </w:rPr>
+        <w:t>index;</w:t>
       </w:r>
       <w:r>
         <w:rPr>
@@ -3934,7 +4181,7 @@
           <w:color w:val="768390"/>
           <w:sz w:val="21"/>
           <w:szCs w:val="21"/>
-          <w:lang w:val="ru-RU" w:eastAsia="ru-RU"/>
+          <w:lang w:val="en-US" w:eastAsia="ru-RU"/>
         </w:rPr>
         <w:t xml:space="preserve">   </w:t>
       </w:r>
@@ -3945,9 +4192,79 @@
           <w:color w:val="768390"/>
           <w:sz w:val="21"/>
           <w:szCs w:val="21"/>
-          <w:lang w:val="ru-RU" w:eastAsia="ru-RU"/>
-        </w:rPr>
-        <w:t>           // Индекс в односвязном списке</w:t>
+          <w:lang w:val="en-US" w:eastAsia="ru-RU"/>
+        </w:rPr>
+        <w:t xml:space="preserve">           // </w:t>
+      </w:r>
+      <w:r>
+        <w:rPr>
+          <w:rFonts w:ascii="Consolas" w:eastAsia="Times New Roman" w:hAnsi="Consolas" w:cs="Times New Roman"/>
+          <w:color w:val="768390"/>
+          <w:sz w:val="21"/>
+          <w:szCs w:val="21"/>
+          <w:lang w:val="ru-RU" w:eastAsia="ru-RU"/>
+        </w:rPr>
+        <w:t>Индекс</w:t>
+      </w:r>
+      <w:r>
+        <w:rPr>
+          <w:rFonts w:ascii="Consolas" w:eastAsia="Times New Roman" w:hAnsi="Consolas" w:cs="Times New Roman"/>
+          <w:color w:val="768390"/>
+          <w:sz w:val="21"/>
+          <w:szCs w:val="21"/>
+          <w:lang w:val="en-US" w:eastAsia="ru-RU"/>
+        </w:rPr>
+        <w:t xml:space="preserve"> </w:t>
+      </w:r>
+      <w:r>
+        <w:rPr>
+          <w:rFonts w:ascii="Consolas" w:eastAsia="Times New Roman" w:hAnsi="Consolas" w:cs="Times New Roman"/>
+          <w:color w:val="768390"/>
+          <w:sz w:val="21"/>
+          <w:szCs w:val="21"/>
+          <w:lang w:val="ru-RU" w:eastAsia="ru-RU"/>
+        </w:rPr>
+        <w:t>в</w:t>
+      </w:r>
+      <w:r>
+        <w:rPr>
+          <w:rFonts w:ascii="Consolas" w:eastAsia="Times New Roman" w:hAnsi="Consolas" w:cs="Times New Roman"/>
+          <w:color w:val="768390"/>
+          <w:sz w:val="21"/>
+          <w:szCs w:val="21"/>
+          <w:lang w:val="en-US" w:eastAsia="ru-RU"/>
+        </w:rPr>
+        <w:t xml:space="preserve"> </w:t>
+      </w:r>
+      <w:r>
+        <w:rPr>
+          <w:rFonts w:ascii="Consolas" w:eastAsia="Times New Roman" w:hAnsi="Consolas" w:cs="Times New Roman"/>
+          <w:color w:val="768390"/>
+          <w:sz w:val="21"/>
+          <w:szCs w:val="21"/>
+          <w:lang w:val="ru-RU" w:eastAsia="ru-RU"/>
+        </w:rPr>
+        <w:t>односвязном</w:t>
+      </w:r>
+      <w:r>
+        <w:rPr>
+          <w:rFonts w:ascii="Consolas" w:eastAsia="Times New Roman" w:hAnsi="Consolas" w:cs="Times New Roman"/>
+          <w:color w:val="768390"/>
+          <w:sz w:val="21"/>
+          <w:szCs w:val="21"/>
+          <w:lang w:val="en-US" w:eastAsia="ru-RU"/>
+        </w:rPr>
+        <w:t xml:space="preserve"> </w:t>
+      </w:r>
+      <w:r>
+        <w:rPr>
+          <w:rFonts w:ascii="Consolas" w:eastAsia="Times New Roman" w:hAnsi="Consolas" w:cs="Times New Roman"/>
+          <w:color w:val="768390"/>
+          <w:sz w:val="21"/>
+          <w:szCs w:val="21"/>
+          <w:lang w:val="ru-RU" w:eastAsia="ru-RU"/>
+        </w:rPr>
+        <w:t>списке</w:t>
       </w:r>
     </w:p>
     <w:p>
@@ -3971,7 +4288,7 @@
           <w:color w:val="ADBAC7"/>
           <w:sz w:val="21"/>
           <w:szCs w:val="21"/>
-          <w:lang w:val="ru-RU" w:eastAsia="ru-RU"/>
+          <w:lang w:val="en-US" w:eastAsia="ru-RU"/>
         </w:rPr>
         <w:t xml:space="preserve">    </w:t>
       </w:r>
@@ -4443,7 +4760,6 @@
           <w:szCs w:val="21"/>
           <w:lang w:val="en-US" w:eastAsia="ru-RU"/>
         </w:rPr>
-        <w:lastRenderedPageBreak/>
         <w:t> </w:t>
       </w:r>
       <w:r>
@@ -4688,7 +5004,37 @@
           <w:szCs w:val="21"/>
           <w:lang w:val="en-US" w:eastAsia="ru-RU"/>
         </w:rPr>
-        <w:t xml:space="preserve">    </w:t>
+        <w:t> </w:t>
+      </w:r>
+      <w:r>
+        <w:rPr>
+          <w:rFonts w:ascii="Consolas" w:eastAsia="Times New Roman" w:hAnsi="Consolas" w:cs="Times New Roman"/>
+          <w:color w:val="ADBAC7"/>
+          <w:sz w:val="21"/>
+          <w:szCs w:val="21"/>
+          <w:lang w:val="ru-RU" w:eastAsia="ru-RU"/>
+        </w:rPr>
+        <w:t xml:space="preserve"> </w:t>
+      </w:r>
+      <w:r>
+        <w:rPr>
+          <w:rFonts w:ascii="Consolas" w:eastAsia="Times New Roman" w:hAnsi="Consolas" w:cs="Times New Roman"/>
+          <w:color w:val="ADBAC7"/>
+          <w:sz w:val="21"/>
+          <w:szCs w:val="21"/>
+          <w:lang w:val="en-US" w:eastAsia="ru-RU"/>
+        </w:rPr>
+        <w:t> </w:t>
+      </w:r>
+      <w:r>
+        <w:rPr>
+          <w:rFonts w:ascii="Consolas" w:eastAsia="Times New Roman" w:hAnsi="Consolas" w:cs="Times New Roman"/>
+          <w:color w:val="ADBAC7"/>
+          <w:sz w:val="21"/>
+          <w:szCs w:val="21"/>
+          <w:lang w:val="ru-RU" w:eastAsia="ru-RU"/>
+        </w:rPr>
+        <w:t xml:space="preserve"> </w:t>
       </w:r>
       <w:proofErr w:type="spellStart"/>
       <w:r>
@@ -4915,6 +5261,896 @@
           <w:lang w:val="ru-RU" w:eastAsia="ru-RU"/>
         </w:rPr>
         <w:t>;</w:t>
+      </w:r>
+    </w:p>
+    <w:p>
+      <w:pPr>
+        <w:widowControl/>
+        <w:shd w:val="clear" w:color="auto" w:fill="22272E"/>
+        <w:suppressAutoHyphens w:val="0"/>
+        <w:spacing w:line="285" w:lineRule="atLeast"/>
+        <w:textAlignment w:val="auto"/>
+        <w:rPr>
+          <w:rFonts w:ascii="Consolas" w:eastAsia="Times New Roman" w:hAnsi="Consolas" w:cs="Times New Roman"/>
+          <w:color w:val="ADBAC7"/>
+          <w:sz w:val="21"/>
+          <w:szCs w:val="21"/>
+          <w:lang w:val="ru-RU" w:eastAsia="ru-RU"/>
+        </w:rPr>
+      </w:pPr>
+    </w:p>
+    <w:p>
+      <w:pPr>
+        <w:widowControl/>
+        <w:shd w:val="clear" w:color="auto" w:fill="22272E"/>
+        <w:suppressAutoHyphens w:val="0"/>
+        <w:spacing w:line="285" w:lineRule="atLeast"/>
+        <w:textAlignment w:val="auto"/>
+        <w:rPr>
+          <w:rFonts w:ascii="Consolas" w:eastAsia="Times New Roman" w:hAnsi="Consolas" w:cs="Times New Roman"/>
+          <w:color w:val="ADBAC7"/>
+          <w:sz w:val="21"/>
+          <w:szCs w:val="21"/>
+          <w:lang w:val="en-US" w:eastAsia="ru-RU"/>
+        </w:rPr>
+      </w:pPr>
+      <w:r>
+        <w:rPr>
+          <w:rFonts w:ascii="Consolas" w:eastAsia="Times New Roman" w:hAnsi="Consolas" w:cs="Times New Roman"/>
+          <w:color w:val="768390"/>
+          <w:sz w:val="21"/>
+          <w:szCs w:val="21"/>
+          <w:lang w:val="en-US" w:eastAsia="ru-RU"/>
+        </w:rPr>
+        <w:t xml:space="preserve">/// </w:t>
+      </w:r>
+      <w:r>
+        <w:rPr>
+          <w:rFonts w:ascii="Consolas" w:eastAsia="Times New Roman" w:hAnsi="Consolas" w:cs="Times New Roman"/>
+          <w:color w:val="F47067"/>
+          <w:sz w:val="21"/>
+          <w:szCs w:val="21"/>
+          <w:lang w:val="en-US" w:eastAsia="ru-RU"/>
+        </w:rPr>
+        <w:t>@brief</w:t>
+      </w:r>
+      <w:r>
+        <w:rPr>
+          <w:rFonts w:ascii="Consolas" w:eastAsia="Times New Roman" w:hAnsi="Consolas" w:cs="Times New Roman"/>
+          <w:color w:val="768390"/>
+          <w:sz w:val="21"/>
+          <w:szCs w:val="21"/>
+          <w:lang w:val="en-US" w:eastAsia="ru-RU"/>
+        </w:rPr>
+        <w:t xml:space="preserve"> </w:t>
+      </w:r>
+      <w:r>
+        <w:rPr>
+          <w:rFonts w:ascii="Consolas" w:eastAsia="Times New Roman" w:hAnsi="Consolas" w:cs="Times New Roman"/>
+          <w:color w:val="768390"/>
+          <w:sz w:val="21"/>
+          <w:szCs w:val="21"/>
+          <w:lang w:val="ru-RU" w:eastAsia="ru-RU"/>
+        </w:rPr>
+        <w:t>Хэш</w:t>
+      </w:r>
+      <w:r>
+        <w:rPr>
+          <w:rFonts w:ascii="Consolas" w:eastAsia="Times New Roman" w:hAnsi="Consolas" w:cs="Times New Roman"/>
+          <w:color w:val="768390"/>
+          <w:sz w:val="21"/>
+          <w:szCs w:val="21"/>
+          <w:lang w:val="en-US" w:eastAsia="ru-RU"/>
+        </w:rPr>
+        <w:t>-</w:t>
+      </w:r>
+      <w:r>
+        <w:rPr>
+          <w:rFonts w:ascii="Consolas" w:eastAsia="Times New Roman" w:hAnsi="Consolas" w:cs="Times New Roman"/>
+          <w:color w:val="768390"/>
+          <w:sz w:val="21"/>
+          <w:szCs w:val="21"/>
+          <w:lang w:val="ru-RU" w:eastAsia="ru-RU"/>
+        </w:rPr>
+        <w:t>функция</w:t>
+      </w:r>
+    </w:p>
+    <w:p>
+      <w:pPr>
+        <w:widowControl/>
+        <w:shd w:val="clear" w:color="auto" w:fill="22272E"/>
+        <w:suppressAutoHyphens w:val="0"/>
+        <w:spacing w:line="285" w:lineRule="atLeast"/>
+        <w:textAlignment w:val="auto"/>
+        <w:rPr>
+          <w:rFonts w:ascii="Consolas" w:eastAsia="Times New Roman" w:hAnsi="Consolas" w:cs="Times New Roman"/>
+          <w:color w:val="ADBAC7"/>
+          <w:sz w:val="21"/>
+          <w:szCs w:val="21"/>
+          <w:lang w:val="en-US" w:eastAsia="ru-RU"/>
+        </w:rPr>
+      </w:pPr>
+      <w:r>
+        <w:rPr>
+          <w:rFonts w:ascii="Consolas" w:eastAsia="Times New Roman" w:hAnsi="Consolas" w:cs="Times New Roman"/>
+          <w:color w:val="F47067"/>
+          <w:sz w:val="21"/>
+          <w:szCs w:val="21"/>
+          <w:lang w:val="en-US" w:eastAsia="ru-RU"/>
+        </w:rPr>
+        <w:t>static</w:t>
+      </w:r>
+      <w:r>
+        <w:rPr>
+          <w:rFonts w:ascii="Consolas" w:eastAsia="Times New Roman" w:hAnsi="Consolas" w:cs="Times New Roman"/>
+          <w:color w:val="ADBAC7"/>
+          <w:sz w:val="21"/>
+          <w:szCs w:val="21"/>
+          <w:lang w:val="en-US" w:eastAsia="ru-RU"/>
+        </w:rPr>
+        <w:t xml:space="preserve"> </w:t>
+      </w:r>
+      <w:proofErr w:type="spellStart"/>
+      <w:r>
+        <w:rPr>
+          <w:rFonts w:ascii="Consolas" w:eastAsia="Times New Roman" w:hAnsi="Consolas" w:cs="Times New Roman"/>
+          <w:color w:val="F69D50"/>
+          <w:sz w:val="21"/>
+          <w:szCs w:val="21"/>
+          <w:lang w:val="en-US" w:eastAsia="ru-RU"/>
+        </w:rPr>
+        <w:t>size_t</w:t>
+      </w:r>
+      <w:proofErr w:type="spellEnd"/>
+      <w:r>
+        <w:rPr>
+          <w:rFonts w:ascii="Consolas" w:eastAsia="Times New Roman" w:hAnsi="Consolas" w:cs="Times New Roman"/>
+          <w:color w:val="ADBAC7"/>
+          <w:sz w:val="21"/>
+          <w:szCs w:val="21"/>
+          <w:lang w:val="en-US" w:eastAsia="ru-RU"/>
+        </w:rPr>
+        <w:t xml:space="preserve"> </w:t>
+      </w:r>
+      <w:proofErr w:type="gramStart"/>
+      <w:r>
+        <w:rPr>
+          <w:rFonts w:ascii="Consolas" w:eastAsia="Times New Roman" w:hAnsi="Consolas" w:cs="Times New Roman"/>
+          <w:color w:val="DCBDFB"/>
+          <w:sz w:val="21"/>
+          <w:szCs w:val="21"/>
+          <w:lang w:val="en-US" w:eastAsia="ru-RU"/>
+        </w:rPr>
+        <w:t>hashing</w:t>
+      </w:r>
+      <w:r>
+        <w:rPr>
+          <w:rFonts w:ascii="Consolas" w:eastAsia="Times New Roman" w:hAnsi="Consolas" w:cs="Times New Roman"/>
+          <w:color w:val="ADBAC7"/>
+          <w:sz w:val="21"/>
+          <w:szCs w:val="21"/>
+          <w:lang w:val="en-US" w:eastAsia="ru-RU"/>
+        </w:rPr>
+        <w:t>(</w:t>
+      </w:r>
+      <w:proofErr w:type="gramEnd"/>
+      <w:r>
+        <w:rPr>
+          <w:rFonts w:ascii="Consolas" w:eastAsia="Times New Roman" w:hAnsi="Consolas" w:cs="Times New Roman"/>
+          <w:color w:val="F69D50"/>
+          <w:sz w:val="21"/>
+          <w:szCs w:val="21"/>
+          <w:lang w:val="en-US" w:eastAsia="ru-RU"/>
+        </w:rPr>
+        <w:t>string</w:t>
+      </w:r>
+      <w:r>
+        <w:rPr>
+          <w:rFonts w:ascii="Consolas" w:eastAsia="Times New Roman" w:hAnsi="Consolas" w:cs="Times New Roman"/>
+          <w:color w:val="ADBAC7"/>
+          <w:sz w:val="21"/>
+          <w:szCs w:val="21"/>
+          <w:lang w:val="en-US" w:eastAsia="ru-RU"/>
+        </w:rPr>
+        <w:t xml:space="preserve"> </w:t>
+      </w:r>
+      <w:r>
+        <w:rPr>
+          <w:rFonts w:ascii="Consolas" w:eastAsia="Times New Roman" w:hAnsi="Consolas" w:cs="Times New Roman"/>
+          <w:color w:val="F69D50"/>
+          <w:sz w:val="21"/>
+          <w:szCs w:val="21"/>
+          <w:lang w:val="en-US" w:eastAsia="ru-RU"/>
+        </w:rPr>
+        <w:t>key</w:t>
+      </w:r>
+      <w:r>
+        <w:rPr>
+          <w:rFonts w:ascii="Consolas" w:eastAsia="Times New Roman" w:hAnsi="Consolas" w:cs="Times New Roman"/>
+          <w:color w:val="ADBAC7"/>
+          <w:sz w:val="21"/>
+          <w:szCs w:val="21"/>
+          <w:lang w:val="en-US" w:eastAsia="ru-RU"/>
+        </w:rPr>
+        <w:t xml:space="preserve">, </w:t>
+      </w:r>
+      <w:proofErr w:type="spellStart"/>
+      <w:r>
+        <w:rPr>
+          <w:rFonts w:ascii="Consolas" w:eastAsia="Times New Roman" w:hAnsi="Consolas" w:cs="Times New Roman"/>
+          <w:color w:val="F69D50"/>
+          <w:sz w:val="21"/>
+          <w:szCs w:val="21"/>
+          <w:lang w:val="en-US" w:eastAsia="ru-RU"/>
+        </w:rPr>
+        <w:t>size_t</w:t>
+      </w:r>
+      <w:proofErr w:type="spellEnd"/>
+      <w:r>
+        <w:rPr>
+          <w:rFonts w:ascii="Consolas" w:eastAsia="Times New Roman" w:hAnsi="Consolas" w:cs="Times New Roman"/>
+          <w:color w:val="ADBAC7"/>
+          <w:sz w:val="21"/>
+          <w:szCs w:val="21"/>
+          <w:lang w:val="en-US" w:eastAsia="ru-RU"/>
+        </w:rPr>
+        <w:t xml:space="preserve"> </w:t>
+      </w:r>
+      <w:r>
+        <w:rPr>
+          <w:rFonts w:ascii="Consolas" w:eastAsia="Times New Roman" w:hAnsi="Consolas" w:cs="Times New Roman"/>
+          <w:color w:val="F69D50"/>
+          <w:sz w:val="21"/>
+          <w:szCs w:val="21"/>
+          <w:lang w:val="en-US" w:eastAsia="ru-RU"/>
+        </w:rPr>
+        <w:t>size</w:t>
+      </w:r>
+      <w:r>
+        <w:rPr>
+          <w:rFonts w:ascii="Consolas" w:eastAsia="Times New Roman" w:hAnsi="Consolas" w:cs="Times New Roman"/>
+          <w:color w:val="ADBAC7"/>
+          <w:sz w:val="21"/>
+          <w:szCs w:val="21"/>
+          <w:lang w:val="en-US" w:eastAsia="ru-RU"/>
+        </w:rPr>
+        <w:t>) {</w:t>
+      </w:r>
+    </w:p>
+    <w:p>
+      <w:pPr>
+        <w:widowControl/>
+        <w:shd w:val="clear" w:color="auto" w:fill="22272E"/>
+        <w:suppressAutoHyphens w:val="0"/>
+        <w:spacing w:line="285" w:lineRule="atLeast"/>
+        <w:textAlignment w:val="auto"/>
+        <w:rPr>
+          <w:rFonts w:ascii="Consolas" w:eastAsia="Times New Roman" w:hAnsi="Consolas" w:cs="Times New Roman"/>
+          <w:color w:val="ADBAC7"/>
+          <w:sz w:val="21"/>
+          <w:szCs w:val="21"/>
+          <w:lang w:val="en-US" w:eastAsia="ru-RU"/>
+        </w:rPr>
+      </w:pPr>
+      <w:r>
+        <w:rPr>
+          <w:rFonts w:ascii="Consolas" w:eastAsia="Times New Roman" w:hAnsi="Consolas" w:cs="Times New Roman"/>
+          <w:color w:val="ADBAC7"/>
+          <w:sz w:val="21"/>
+          <w:szCs w:val="21"/>
+          <w:lang w:val="en-US" w:eastAsia="ru-RU"/>
+        </w:rPr>
+        <w:t xml:space="preserve">    </w:t>
+      </w:r>
+      <w:proofErr w:type="spellStart"/>
+      <w:r>
+        <w:rPr>
+          <w:rFonts w:ascii="Consolas" w:eastAsia="Times New Roman" w:hAnsi="Consolas" w:cs="Times New Roman"/>
+          <w:color w:val="F69D50"/>
+          <w:sz w:val="21"/>
+          <w:szCs w:val="21"/>
+          <w:lang w:val="en-US" w:eastAsia="ru-RU"/>
+        </w:rPr>
+        <w:t>size_t</w:t>
+      </w:r>
+      <w:proofErr w:type="spellEnd"/>
+      <w:r>
+        <w:rPr>
+          <w:rFonts w:ascii="Consolas" w:eastAsia="Times New Roman" w:hAnsi="Consolas" w:cs="Times New Roman"/>
+          <w:color w:val="ADBAC7"/>
+          <w:sz w:val="21"/>
+          <w:szCs w:val="21"/>
+          <w:lang w:val="en-US" w:eastAsia="ru-RU"/>
+        </w:rPr>
+        <w:t xml:space="preserve"> index </w:t>
+      </w:r>
+      <w:r>
+        <w:rPr>
+          <w:rFonts w:ascii="Consolas" w:eastAsia="Times New Roman" w:hAnsi="Consolas" w:cs="Times New Roman"/>
+          <w:color w:val="F47067"/>
+          <w:sz w:val="21"/>
+          <w:szCs w:val="21"/>
+          <w:lang w:val="en-US" w:eastAsia="ru-RU"/>
+        </w:rPr>
+        <w:t>=</w:t>
+      </w:r>
+      <w:r>
+        <w:rPr>
+          <w:rFonts w:ascii="Consolas" w:eastAsia="Times New Roman" w:hAnsi="Consolas" w:cs="Times New Roman"/>
+          <w:color w:val="ADBAC7"/>
+          <w:sz w:val="21"/>
+          <w:szCs w:val="21"/>
+          <w:lang w:val="en-US" w:eastAsia="ru-RU"/>
+        </w:rPr>
+        <w:t xml:space="preserve"> </w:t>
+      </w:r>
+      <w:r>
+        <w:rPr>
+          <w:rFonts w:ascii="Consolas" w:eastAsia="Times New Roman" w:hAnsi="Consolas" w:cs="Times New Roman"/>
+          <w:color w:val="6CB6FF"/>
+          <w:sz w:val="21"/>
+          <w:szCs w:val="21"/>
+          <w:lang w:val="en-US" w:eastAsia="ru-RU"/>
+        </w:rPr>
+        <w:t>0</w:t>
+      </w:r>
+      <w:r>
+        <w:rPr>
+          <w:rFonts w:ascii="Consolas" w:eastAsia="Times New Roman" w:hAnsi="Consolas" w:cs="Times New Roman"/>
+          <w:color w:val="ADBAC7"/>
+          <w:sz w:val="21"/>
+          <w:szCs w:val="21"/>
+          <w:lang w:val="en-US" w:eastAsia="ru-RU"/>
+        </w:rPr>
+        <w:t>;</w:t>
+      </w:r>
+    </w:p>
+    <w:p>
+      <w:pPr>
+        <w:widowControl/>
+        <w:shd w:val="clear" w:color="auto" w:fill="22272E"/>
+        <w:suppressAutoHyphens w:val="0"/>
+        <w:spacing w:line="285" w:lineRule="atLeast"/>
+        <w:textAlignment w:val="auto"/>
+        <w:rPr>
+          <w:rFonts w:ascii="Consolas" w:eastAsia="Times New Roman" w:hAnsi="Consolas" w:cs="Times New Roman"/>
+          <w:color w:val="ADBAC7"/>
+          <w:sz w:val="21"/>
+          <w:szCs w:val="21"/>
+          <w:lang w:val="en-US" w:eastAsia="ru-RU"/>
+        </w:rPr>
+      </w:pPr>
+      <w:r>
+        <w:rPr>
+          <w:rFonts w:ascii="Consolas" w:eastAsia="Times New Roman" w:hAnsi="Consolas" w:cs="Times New Roman"/>
+          <w:color w:val="ADBAC7"/>
+          <w:sz w:val="21"/>
+          <w:szCs w:val="21"/>
+          <w:lang w:val="en-US" w:eastAsia="ru-RU"/>
+        </w:rPr>
+        <w:t xml:space="preserve">    </w:t>
+      </w:r>
+      <w:r>
+        <w:rPr>
+          <w:rFonts w:ascii="Consolas" w:eastAsia="Times New Roman" w:hAnsi="Consolas" w:cs="Times New Roman"/>
+          <w:color w:val="F47067"/>
+          <w:sz w:val="21"/>
+          <w:szCs w:val="21"/>
+          <w:lang w:val="en-US" w:eastAsia="ru-RU"/>
+        </w:rPr>
+        <w:t>for</w:t>
+      </w:r>
+      <w:r>
+        <w:rPr>
+          <w:rFonts w:ascii="Consolas" w:eastAsia="Times New Roman" w:hAnsi="Consolas" w:cs="Times New Roman"/>
+          <w:color w:val="ADBAC7"/>
+          <w:sz w:val="21"/>
+          <w:szCs w:val="21"/>
+          <w:lang w:val="en-US" w:eastAsia="ru-RU"/>
+        </w:rPr>
+        <w:t xml:space="preserve"> (</w:t>
+      </w:r>
+      <w:r>
+        <w:rPr>
+          <w:rFonts w:ascii="Consolas" w:eastAsia="Times New Roman" w:hAnsi="Consolas" w:cs="Times New Roman"/>
+          <w:color w:val="F47067"/>
+          <w:sz w:val="21"/>
+          <w:szCs w:val="21"/>
+          <w:lang w:val="en-US" w:eastAsia="ru-RU"/>
+        </w:rPr>
+        <w:t>char</w:t>
+      </w:r>
+      <w:r>
+        <w:rPr>
+          <w:rFonts w:ascii="Consolas" w:eastAsia="Times New Roman" w:hAnsi="Consolas" w:cs="Times New Roman"/>
+          <w:color w:val="ADBAC7"/>
+          <w:sz w:val="21"/>
+          <w:szCs w:val="21"/>
+          <w:lang w:val="en-US" w:eastAsia="ru-RU"/>
+        </w:rPr>
+        <w:t xml:space="preserve"> </w:t>
+      </w:r>
+      <w:r>
+        <w:rPr>
+          <w:rFonts w:ascii="Consolas" w:eastAsia="Times New Roman" w:hAnsi="Consolas" w:cs="Times New Roman"/>
+          <w:color w:val="F47067"/>
+          <w:sz w:val="21"/>
+          <w:szCs w:val="21"/>
+          <w:lang w:val="en-US" w:eastAsia="ru-RU"/>
+        </w:rPr>
+        <w:t>*</w:t>
+      </w:r>
+      <w:proofErr w:type="spellStart"/>
+      <w:r>
+        <w:rPr>
+          <w:rFonts w:ascii="Consolas" w:eastAsia="Times New Roman" w:hAnsi="Consolas" w:cs="Times New Roman"/>
+          <w:color w:val="ADBAC7"/>
+          <w:sz w:val="21"/>
+          <w:szCs w:val="21"/>
+          <w:lang w:val="en-US" w:eastAsia="ru-RU"/>
+        </w:rPr>
+        <w:t>i</w:t>
+      </w:r>
+      <w:proofErr w:type="spellEnd"/>
+      <w:r>
+        <w:rPr>
+          <w:rFonts w:ascii="Consolas" w:eastAsia="Times New Roman" w:hAnsi="Consolas" w:cs="Times New Roman"/>
+          <w:color w:val="ADBAC7"/>
+          <w:sz w:val="21"/>
+          <w:szCs w:val="21"/>
+          <w:lang w:val="en-US" w:eastAsia="ru-RU"/>
+        </w:rPr>
+        <w:t xml:space="preserve"> </w:t>
+      </w:r>
+      <w:r>
+        <w:rPr>
+          <w:rFonts w:ascii="Consolas" w:eastAsia="Times New Roman" w:hAnsi="Consolas" w:cs="Times New Roman"/>
+          <w:color w:val="F47067"/>
+          <w:sz w:val="21"/>
+          <w:szCs w:val="21"/>
+          <w:lang w:val="en-US" w:eastAsia="ru-RU"/>
+        </w:rPr>
+        <w:t>=</w:t>
+      </w:r>
+      <w:r>
+        <w:rPr>
+          <w:rFonts w:ascii="Consolas" w:eastAsia="Times New Roman" w:hAnsi="Consolas" w:cs="Times New Roman"/>
+          <w:color w:val="ADBAC7"/>
+          <w:sz w:val="21"/>
+          <w:szCs w:val="21"/>
+          <w:lang w:val="en-US" w:eastAsia="ru-RU"/>
+        </w:rPr>
+        <w:t xml:space="preserve"> </w:t>
+      </w:r>
+      <w:r>
+        <w:rPr>
+          <w:rFonts w:ascii="Consolas" w:eastAsia="Times New Roman" w:hAnsi="Consolas" w:cs="Times New Roman"/>
+          <w:color w:val="F69D50"/>
+          <w:sz w:val="21"/>
+          <w:szCs w:val="21"/>
+          <w:lang w:val="en-US" w:eastAsia="ru-RU"/>
+        </w:rPr>
+        <w:t>key</w:t>
+      </w:r>
+      <w:r>
+        <w:rPr>
+          <w:rFonts w:ascii="Consolas" w:eastAsia="Times New Roman" w:hAnsi="Consolas" w:cs="Times New Roman"/>
+          <w:color w:val="ADBAC7"/>
+          <w:sz w:val="21"/>
+          <w:szCs w:val="21"/>
+          <w:lang w:val="en-US" w:eastAsia="ru-RU"/>
+        </w:rPr>
+        <w:t xml:space="preserve">; </w:t>
+      </w:r>
+      <w:r>
+        <w:rPr>
+          <w:rFonts w:ascii="Consolas" w:eastAsia="Times New Roman" w:hAnsi="Consolas" w:cs="Times New Roman"/>
+          <w:color w:val="F47067"/>
+          <w:sz w:val="21"/>
+          <w:szCs w:val="21"/>
+          <w:lang w:val="en-US" w:eastAsia="ru-RU"/>
+        </w:rPr>
+        <w:t>*</w:t>
+      </w:r>
+      <w:proofErr w:type="spellStart"/>
+      <w:proofErr w:type="gramStart"/>
+      <w:r>
+        <w:rPr>
+          <w:rFonts w:ascii="Consolas" w:eastAsia="Times New Roman" w:hAnsi="Consolas" w:cs="Times New Roman"/>
+          <w:color w:val="ADBAC7"/>
+          <w:sz w:val="21"/>
+          <w:szCs w:val="21"/>
+          <w:lang w:val="en-US" w:eastAsia="ru-RU"/>
+        </w:rPr>
+        <w:t>i</w:t>
+      </w:r>
+      <w:proofErr w:type="spellEnd"/>
+      <w:r>
+        <w:rPr>
+          <w:rFonts w:ascii="Consolas" w:eastAsia="Times New Roman" w:hAnsi="Consolas" w:cs="Times New Roman"/>
+          <w:color w:val="ADBAC7"/>
+          <w:sz w:val="21"/>
+          <w:szCs w:val="21"/>
+          <w:lang w:val="en-US" w:eastAsia="ru-RU"/>
+        </w:rPr>
+        <w:t xml:space="preserve"> </w:t>
+      </w:r>
+      <w:r>
+        <w:rPr>
+          <w:rFonts w:ascii="Consolas" w:eastAsia="Times New Roman" w:hAnsi="Consolas" w:cs="Times New Roman"/>
+          <w:color w:val="F47067"/>
+          <w:sz w:val="21"/>
+          <w:szCs w:val="21"/>
+          <w:lang w:val="en-US" w:eastAsia="ru-RU"/>
+        </w:rPr>
+        <w:t>!</w:t>
+      </w:r>
+      <w:proofErr w:type="gramEnd"/>
+      <w:r>
+        <w:rPr>
+          <w:rFonts w:ascii="Consolas" w:eastAsia="Times New Roman" w:hAnsi="Consolas" w:cs="Times New Roman"/>
+          <w:color w:val="F47067"/>
+          <w:sz w:val="21"/>
+          <w:szCs w:val="21"/>
+          <w:lang w:val="en-US" w:eastAsia="ru-RU"/>
+        </w:rPr>
+        <w:t>=</w:t>
+      </w:r>
+      <w:r>
+        <w:rPr>
+          <w:rFonts w:ascii="Consolas" w:eastAsia="Times New Roman" w:hAnsi="Consolas" w:cs="Times New Roman"/>
+          <w:color w:val="ADBAC7"/>
+          <w:sz w:val="21"/>
+          <w:szCs w:val="21"/>
+          <w:lang w:val="en-US" w:eastAsia="ru-RU"/>
+        </w:rPr>
+        <w:t xml:space="preserve"> </w:t>
+      </w:r>
+      <w:r>
+        <w:rPr>
+          <w:rFonts w:ascii="Consolas" w:eastAsia="Times New Roman" w:hAnsi="Consolas" w:cs="Times New Roman"/>
+          <w:color w:val="96D0FF"/>
+          <w:sz w:val="21"/>
+          <w:szCs w:val="21"/>
+          <w:lang w:val="en-US" w:eastAsia="ru-RU"/>
+        </w:rPr>
+        <w:t>'</w:t>
+      </w:r>
+      <w:r>
+        <w:rPr>
+          <w:rFonts w:ascii="Consolas" w:eastAsia="Times New Roman" w:hAnsi="Consolas" w:cs="Times New Roman"/>
+          <w:color w:val="F47067"/>
+          <w:sz w:val="21"/>
+          <w:szCs w:val="21"/>
+          <w:lang w:val="en-US" w:eastAsia="ru-RU"/>
+        </w:rPr>
+        <w:t>\0</w:t>
+      </w:r>
+      <w:r>
+        <w:rPr>
+          <w:rFonts w:ascii="Consolas" w:eastAsia="Times New Roman" w:hAnsi="Consolas" w:cs="Times New Roman"/>
+          <w:color w:val="96D0FF"/>
+          <w:sz w:val="21"/>
+          <w:szCs w:val="21"/>
+          <w:lang w:val="en-US" w:eastAsia="ru-RU"/>
+        </w:rPr>
+        <w:t>'</w:t>
+      </w:r>
+      <w:r>
+        <w:rPr>
+          <w:rFonts w:ascii="Consolas" w:eastAsia="Times New Roman" w:hAnsi="Consolas" w:cs="Times New Roman"/>
+          <w:color w:val="ADBAC7"/>
+          <w:sz w:val="21"/>
+          <w:szCs w:val="21"/>
+          <w:lang w:val="en-US" w:eastAsia="ru-RU"/>
+        </w:rPr>
+        <w:t xml:space="preserve">; index </w:t>
+      </w:r>
+      <w:r>
+        <w:rPr>
+          <w:rFonts w:ascii="Consolas" w:eastAsia="Times New Roman" w:hAnsi="Consolas" w:cs="Times New Roman"/>
+          <w:color w:val="F47067"/>
+          <w:sz w:val="21"/>
+          <w:szCs w:val="21"/>
+          <w:lang w:val="en-US" w:eastAsia="ru-RU"/>
+        </w:rPr>
+        <w:t>+=</w:t>
+      </w:r>
+      <w:r>
+        <w:rPr>
+          <w:rFonts w:ascii="Consolas" w:eastAsia="Times New Roman" w:hAnsi="Consolas" w:cs="Times New Roman"/>
+          <w:color w:val="ADBAC7"/>
+          <w:sz w:val="21"/>
+          <w:szCs w:val="21"/>
+          <w:lang w:val="en-US" w:eastAsia="ru-RU"/>
+        </w:rPr>
+        <w:t xml:space="preserve"> </w:t>
+      </w:r>
+      <w:r>
+        <w:rPr>
+          <w:rFonts w:ascii="Consolas" w:eastAsia="Times New Roman" w:hAnsi="Consolas" w:cs="Times New Roman"/>
+          <w:color w:val="F47067"/>
+          <w:sz w:val="21"/>
+          <w:szCs w:val="21"/>
+          <w:lang w:val="en-US" w:eastAsia="ru-RU"/>
+        </w:rPr>
+        <w:t>*</w:t>
+      </w:r>
+      <w:proofErr w:type="spellStart"/>
+      <w:r>
+        <w:rPr>
+          <w:rFonts w:ascii="Consolas" w:eastAsia="Times New Roman" w:hAnsi="Consolas" w:cs="Times New Roman"/>
+          <w:color w:val="ADBAC7"/>
+          <w:sz w:val="21"/>
+          <w:szCs w:val="21"/>
+          <w:lang w:val="en-US" w:eastAsia="ru-RU"/>
+        </w:rPr>
+        <w:t>i</w:t>
+      </w:r>
+      <w:proofErr w:type="spellEnd"/>
+      <w:r>
+        <w:rPr>
+          <w:rFonts w:ascii="Consolas" w:eastAsia="Times New Roman" w:hAnsi="Consolas" w:cs="Times New Roman"/>
+          <w:color w:val="F47067"/>
+          <w:sz w:val="21"/>
+          <w:szCs w:val="21"/>
+          <w:lang w:val="en-US" w:eastAsia="ru-RU"/>
+        </w:rPr>
+        <w:t>++</w:t>
+      </w:r>
+      <w:r>
+        <w:rPr>
+          <w:rFonts w:ascii="Consolas" w:eastAsia="Times New Roman" w:hAnsi="Consolas" w:cs="Times New Roman"/>
+          <w:color w:val="ADBAC7"/>
+          <w:sz w:val="21"/>
+          <w:szCs w:val="21"/>
+          <w:lang w:val="en-US" w:eastAsia="ru-RU"/>
+        </w:rPr>
+        <w:t>);</w:t>
+      </w:r>
+    </w:p>
+    <w:p>
+      <w:pPr>
+        <w:widowControl/>
+        <w:shd w:val="clear" w:color="auto" w:fill="22272E"/>
+        <w:suppressAutoHyphens w:val="0"/>
+        <w:spacing w:line="285" w:lineRule="atLeast"/>
+        <w:textAlignment w:val="auto"/>
+        <w:rPr>
+          <w:rFonts w:ascii="Consolas" w:eastAsia="Times New Roman" w:hAnsi="Consolas" w:cs="Times New Roman"/>
+          <w:color w:val="ADBAC7"/>
+          <w:sz w:val="21"/>
+          <w:szCs w:val="21"/>
+          <w:lang w:val="en-US" w:eastAsia="ru-RU"/>
+        </w:rPr>
+      </w:pPr>
+      <w:r>
+        <w:rPr>
+          <w:rFonts w:ascii="Consolas" w:eastAsia="Times New Roman" w:hAnsi="Consolas" w:cs="Times New Roman"/>
+          <w:color w:val="ADBAC7"/>
+          <w:sz w:val="21"/>
+          <w:szCs w:val="21"/>
+          <w:lang w:val="en-US" w:eastAsia="ru-RU"/>
+        </w:rPr>
+        <w:t xml:space="preserve">    index </w:t>
+      </w:r>
+      <w:r>
+        <w:rPr>
+          <w:rFonts w:ascii="Consolas" w:eastAsia="Times New Roman" w:hAnsi="Consolas" w:cs="Times New Roman"/>
+          <w:color w:val="F47067"/>
+          <w:sz w:val="21"/>
+          <w:szCs w:val="21"/>
+          <w:lang w:val="en-US" w:eastAsia="ru-RU"/>
+        </w:rPr>
+        <w:t>=</w:t>
+      </w:r>
+      <w:r>
+        <w:rPr>
+          <w:rFonts w:ascii="Consolas" w:eastAsia="Times New Roman" w:hAnsi="Consolas" w:cs="Times New Roman"/>
+          <w:color w:val="ADBAC7"/>
+          <w:sz w:val="21"/>
+          <w:szCs w:val="21"/>
+          <w:lang w:val="en-US" w:eastAsia="ru-RU"/>
+        </w:rPr>
+        <w:t xml:space="preserve"> (index </w:t>
+      </w:r>
+      <w:r>
+        <w:rPr>
+          <w:rFonts w:ascii="Consolas" w:eastAsia="Times New Roman" w:hAnsi="Consolas" w:cs="Times New Roman"/>
+          <w:color w:val="F47067"/>
+          <w:sz w:val="21"/>
+          <w:szCs w:val="21"/>
+          <w:lang w:val="en-US" w:eastAsia="ru-RU"/>
+        </w:rPr>
+        <w:t>*</w:t>
+      </w:r>
+      <w:r>
+        <w:rPr>
+          <w:rFonts w:ascii="Consolas" w:eastAsia="Times New Roman" w:hAnsi="Consolas" w:cs="Times New Roman"/>
+          <w:color w:val="ADBAC7"/>
+          <w:sz w:val="21"/>
+          <w:szCs w:val="21"/>
+          <w:lang w:val="en-US" w:eastAsia="ru-RU"/>
+        </w:rPr>
+        <w:t xml:space="preserve"> </w:t>
+      </w:r>
+      <w:proofErr w:type="spellStart"/>
+      <w:r>
+        <w:rPr>
+          <w:rFonts w:ascii="Consolas" w:eastAsia="Times New Roman" w:hAnsi="Consolas" w:cs="Times New Roman"/>
+          <w:color w:val="DCBDFB"/>
+          <w:sz w:val="21"/>
+          <w:szCs w:val="21"/>
+          <w:lang w:val="en-US" w:eastAsia="ru-RU"/>
+        </w:rPr>
+        <w:t>strlen</w:t>
+      </w:r>
+      <w:proofErr w:type="spellEnd"/>
+      <w:r>
+        <w:rPr>
+          <w:rFonts w:ascii="Consolas" w:eastAsia="Times New Roman" w:hAnsi="Consolas" w:cs="Times New Roman"/>
+          <w:color w:val="ADBAC7"/>
+          <w:sz w:val="21"/>
+          <w:szCs w:val="21"/>
+          <w:lang w:val="en-US" w:eastAsia="ru-RU"/>
+        </w:rPr>
+        <w:t>(</w:t>
+      </w:r>
+      <w:r>
+        <w:rPr>
+          <w:rFonts w:ascii="Consolas" w:eastAsia="Times New Roman" w:hAnsi="Consolas" w:cs="Times New Roman"/>
+          <w:color w:val="F69D50"/>
+          <w:sz w:val="21"/>
+          <w:szCs w:val="21"/>
+          <w:lang w:val="en-US" w:eastAsia="ru-RU"/>
+        </w:rPr>
+        <w:t>key</w:t>
+      </w:r>
+      <w:r>
+        <w:rPr>
+          <w:rFonts w:ascii="Consolas" w:eastAsia="Times New Roman" w:hAnsi="Consolas" w:cs="Times New Roman"/>
+          <w:color w:val="ADBAC7"/>
+          <w:sz w:val="21"/>
+          <w:szCs w:val="21"/>
+          <w:lang w:val="en-US" w:eastAsia="ru-RU"/>
+        </w:rPr>
+        <w:t xml:space="preserve">)) </w:t>
+      </w:r>
+      <w:r>
+        <w:rPr>
+          <w:rFonts w:ascii="Consolas" w:eastAsia="Times New Roman" w:hAnsi="Consolas" w:cs="Times New Roman"/>
+          <w:color w:val="F47067"/>
+          <w:sz w:val="21"/>
+          <w:szCs w:val="21"/>
+          <w:lang w:val="en-US" w:eastAsia="ru-RU"/>
+        </w:rPr>
+        <w:t>%</w:t>
+      </w:r>
+      <w:r>
+        <w:rPr>
+          <w:rFonts w:ascii="Consolas" w:eastAsia="Times New Roman" w:hAnsi="Consolas" w:cs="Times New Roman"/>
+          <w:color w:val="ADBAC7"/>
+          <w:sz w:val="21"/>
+          <w:szCs w:val="21"/>
+          <w:lang w:val="en-US" w:eastAsia="ru-RU"/>
+        </w:rPr>
+        <w:t xml:space="preserve"> </w:t>
+      </w:r>
+      <w:r>
+        <w:rPr>
+          <w:rFonts w:ascii="Consolas" w:eastAsia="Times New Roman" w:hAnsi="Consolas" w:cs="Times New Roman"/>
+          <w:color w:val="F69D50"/>
+          <w:sz w:val="21"/>
+          <w:szCs w:val="21"/>
+          <w:lang w:val="en-US" w:eastAsia="ru-RU"/>
+        </w:rPr>
+        <w:t>size</w:t>
+      </w:r>
+      <w:r>
+        <w:rPr>
+          <w:rFonts w:ascii="Consolas" w:eastAsia="Times New Roman" w:hAnsi="Consolas" w:cs="Times New Roman"/>
+          <w:color w:val="ADBAC7"/>
+          <w:sz w:val="21"/>
+          <w:szCs w:val="21"/>
+          <w:lang w:val="en-US" w:eastAsia="ru-RU"/>
+        </w:rPr>
+        <w:t>;</w:t>
+      </w:r>
+    </w:p>
+    <w:p>
+      <w:pPr>
+        <w:widowControl/>
+        <w:shd w:val="clear" w:color="auto" w:fill="22272E"/>
+        <w:suppressAutoHyphens w:val="0"/>
+        <w:spacing w:line="285" w:lineRule="atLeast"/>
+        <w:textAlignment w:val="auto"/>
+        <w:rPr>
+          <w:rFonts w:ascii="Consolas" w:eastAsia="Times New Roman" w:hAnsi="Consolas" w:cs="Times New Roman"/>
+          <w:color w:val="ADBAC7"/>
+          <w:sz w:val="21"/>
+          <w:szCs w:val="21"/>
+          <w:lang w:val="ru-RU" w:eastAsia="ru-RU"/>
+        </w:rPr>
+      </w:pPr>
+      <w:r>
+        <w:rPr>
+          <w:rFonts w:ascii="Consolas" w:eastAsia="Times New Roman" w:hAnsi="Consolas" w:cs="Times New Roman"/>
+          <w:color w:val="ADBAC7"/>
+          <w:sz w:val="21"/>
+          <w:szCs w:val="21"/>
+          <w:lang w:val="en-US" w:eastAsia="ru-RU"/>
+        </w:rPr>
+        <w:t xml:space="preserve">    </w:t>
+      </w:r>
+      <w:proofErr w:type="spellStart"/>
+      <w:r>
+        <w:rPr>
+          <w:rFonts w:ascii="Consolas" w:eastAsia="Times New Roman" w:hAnsi="Consolas" w:cs="Times New Roman"/>
+          <w:color w:val="F47067"/>
+          <w:sz w:val="21"/>
+          <w:szCs w:val="21"/>
+          <w:lang w:val="ru-RU" w:eastAsia="ru-RU"/>
+        </w:rPr>
+        <w:t>return</w:t>
+      </w:r>
+      <w:proofErr w:type="spellEnd"/>
+      <w:r>
+        <w:rPr>
+          <w:rFonts w:ascii="Consolas" w:eastAsia="Times New Roman" w:hAnsi="Consolas" w:cs="Times New Roman"/>
+          <w:color w:val="ADBAC7"/>
+          <w:sz w:val="21"/>
+          <w:szCs w:val="21"/>
+          <w:lang w:val="ru-RU" w:eastAsia="ru-RU"/>
+        </w:rPr>
+        <w:t xml:space="preserve"> </w:t>
+      </w:r>
+      <w:proofErr w:type="spellStart"/>
+      <w:r>
+        <w:rPr>
+          <w:rFonts w:ascii="Consolas" w:eastAsia="Times New Roman" w:hAnsi="Consolas" w:cs="Times New Roman"/>
+          <w:color w:val="ADBAC7"/>
+          <w:sz w:val="21"/>
+          <w:szCs w:val="21"/>
+          <w:lang w:val="ru-RU" w:eastAsia="ru-RU"/>
+        </w:rPr>
+        <w:t>index</w:t>
+      </w:r>
+      <w:proofErr w:type="spellEnd"/>
+      <w:r>
+        <w:rPr>
+          <w:rFonts w:ascii="Consolas" w:eastAsia="Times New Roman" w:hAnsi="Consolas" w:cs="Times New Roman"/>
+          <w:color w:val="ADBAC7"/>
+          <w:sz w:val="21"/>
+          <w:szCs w:val="21"/>
+          <w:lang w:val="ru-RU" w:eastAsia="ru-RU"/>
+        </w:rPr>
+        <w:t>;</w:t>
+      </w:r>
+    </w:p>
+    <w:p>
+      <w:pPr>
+        <w:widowControl/>
+        <w:shd w:val="clear" w:color="auto" w:fill="22272E"/>
+        <w:suppressAutoHyphens w:val="0"/>
+        <w:spacing w:line="285" w:lineRule="atLeast"/>
+        <w:textAlignment w:val="auto"/>
+        <w:rPr>
+          <w:rFonts w:ascii="Consolas" w:eastAsia="Times New Roman" w:hAnsi="Consolas" w:cs="Times New Roman"/>
+          <w:color w:val="ADBAC7"/>
+          <w:sz w:val="21"/>
+          <w:szCs w:val="21"/>
+          <w:lang w:val="ru-RU" w:eastAsia="ru-RU"/>
+        </w:rPr>
+      </w:pPr>
+      <w:r>
+        <w:rPr>
+          <w:rFonts w:ascii="Consolas" w:eastAsia="Times New Roman" w:hAnsi="Consolas" w:cs="Times New Roman"/>
+          <w:color w:val="ADBAC7"/>
+          <w:sz w:val="21"/>
+          <w:szCs w:val="21"/>
+          <w:lang w:val="ru-RU" w:eastAsia="ru-RU"/>
+        </w:rPr>
+        <w:t>}</w:t>
       </w:r>
     </w:p>
     <w:p>
@@ -5182,6 +6418,7 @@
                 <w:sz w:val="28"/>
                 <w:szCs w:val="28"/>
               </w:rPr>
+              <w:lastRenderedPageBreak/>
               <w:t>1</w:t>
             </w:r>
           </w:p>
@@ -5535,7 +6772,7 @@
                 <w:szCs w:val="28"/>
                 <w:lang w:val="ru-RU"/>
               </w:rPr>
-              <w:t>4</w:t>
+              <w:t>2</w:t>
             </w:r>
           </w:p>
           <w:p>
@@ -5557,7 +6794,7 @@
                 <w:szCs w:val="28"/>
                 <w:lang w:val="ru-RU"/>
               </w:rPr>
-              <w:t>5</w:t>
+              <w:t>8</w:t>
             </w:r>
           </w:p>
         </w:tc>
@@ -6018,7 +7255,7 @@
                 <w:szCs w:val="28"/>
                 <w:lang w:val="ru-RU"/>
               </w:rPr>
-              <w:t>Пустое дерево</w:t>
+              <w:t>Некорректный ввод слова на добавление</w:t>
             </w:r>
           </w:p>
         </w:tc>
@@ -6040,7 +7277,7 @@
                 <w:rFonts w:ascii="Times New Roman" w:hAnsi="Times New Roman" w:cs="Times New Roman"/>
                 <w:sz w:val="28"/>
                 <w:szCs w:val="28"/>
-                <w:lang w:val="en-US"/>
+                <w:lang w:val="ru-RU"/>
               </w:rPr>
             </w:pPr>
             <w:r>
@@ -6048,27 +7285,9 @@
                 <w:rFonts w:ascii="Times New Roman" w:hAnsi="Times New Roman" w:cs="Times New Roman"/>
                 <w:sz w:val="28"/>
                 <w:szCs w:val="28"/>
-                <w:lang w:val="en-US"/>
-              </w:rPr>
-              <w:t>{</w:t>
-            </w:r>
-            <w:r>
-              <w:rPr>
-                <w:rFonts w:ascii="Times New Roman" w:hAnsi="Times New Roman" w:cs="Times New Roman"/>
-                <w:sz w:val="28"/>
-                <w:szCs w:val="28"/>
-                <w:lang w:val="ru-RU"/>
-              </w:rPr>
-              <w:t>Дерево пустое</w:t>
-            </w:r>
-            <w:r>
-              <w:rPr>
-                <w:rFonts w:ascii="Times New Roman" w:hAnsi="Times New Roman" w:cs="Times New Roman"/>
-                <w:sz w:val="28"/>
-                <w:szCs w:val="28"/>
-                <w:lang w:val="en-US"/>
-              </w:rPr>
-              <w:t>}</w:t>
+                <w:lang w:val="ru-RU"/>
+              </w:rPr>
+              <w:t>2</w:t>
             </w:r>
           </w:p>
           <w:p>
@@ -6080,7 +7299,7 @@
                 <w:rFonts w:ascii="Times New Roman" w:hAnsi="Times New Roman" w:cs="Times New Roman"/>
                 <w:sz w:val="28"/>
                 <w:szCs w:val="28"/>
-                <w:lang w:val="en-US"/>
+                <w:lang w:val="ru-RU"/>
               </w:rPr>
             </w:pPr>
             <w:r>
@@ -6088,27 +7307,31 @@
                 <w:rFonts w:ascii="Times New Roman" w:hAnsi="Times New Roman" w:cs="Times New Roman"/>
                 <w:sz w:val="28"/>
                 <w:szCs w:val="28"/>
+                <w:lang w:val="ru-RU"/>
+              </w:rPr>
+              <w:t>7</w:t>
+            </w:r>
+          </w:p>
+          <w:p>
+            <w:pPr>
+              <w:pStyle w:val="TableContents"/>
+              <w:spacing w:line="240" w:lineRule="auto"/>
+              <w:jc w:val="center"/>
+              <w:rPr>
+                <w:rFonts w:ascii="Times New Roman" w:hAnsi="Times New Roman" w:cs="Times New Roman"/>
+                <w:sz w:val="28"/>
+                <w:szCs w:val="28"/>
                 <w:lang w:val="en-US"/>
               </w:rPr>
-              <w:t>{</w:t>
-            </w:r>
+            </w:pPr>
             <w:r>
               <w:rPr>
                 <w:rFonts w:ascii="Times New Roman" w:hAnsi="Times New Roman" w:cs="Times New Roman"/>
                 <w:sz w:val="28"/>
                 <w:szCs w:val="28"/>
-                <w:lang w:val="ru-RU"/>
-              </w:rPr>
-              <w:t xml:space="preserve">Пункты: </w:t>
-            </w:r>
-            <w:r>
-              <w:rPr>
-                <w:rFonts w:ascii="Times New Roman" w:hAnsi="Times New Roman" w:cs="Times New Roman"/>
-                <w:sz w:val="28"/>
-                <w:szCs w:val="28"/>
                 <w:lang w:val="en-US"/>
               </w:rPr>
-              <w:t>2, 3, 4, 5}</w:t>
+              <w:t>‘\n’</w:t>
             </w:r>
           </w:p>
         </w:tc>
@@ -6568,7 +7791,6 @@
                 <w:szCs w:val="28"/>
                 <w:lang w:val="en-US"/>
               </w:rPr>
-              <w:lastRenderedPageBreak/>
               <w:t>vnwpv</w:t>
             </w:r>
             <w:proofErr w:type="spellEnd"/>
@@ -6603,7 +7825,6 @@
                 <w:szCs w:val="28"/>
                 <w:lang w:val="en-US"/>
               </w:rPr>
-              <w:lastRenderedPageBreak/>
               <w:t>ERROR: Incorrect input</w:t>
             </w:r>
           </w:p>
@@ -6943,6 +8164,7 @@
                 <w:szCs w:val="28"/>
                 <w:lang w:val="ru-RU"/>
               </w:rPr>
+              <w:lastRenderedPageBreak/>
               <w:t>-1</w:t>
             </w:r>
           </w:p>
@@ -6976,6 +8198,7 @@
                 <w:szCs w:val="28"/>
                 <w:lang w:val="en-US"/>
               </w:rPr>
+              <w:lastRenderedPageBreak/>
               <w:t>ERROR: Incorrect input</w:t>
             </w:r>
           </w:p>
@@ -7527,7 +8750,7 @@
                 <w:szCs w:val="28"/>
                 <w:lang w:val="ru-RU"/>
               </w:rPr>
-              <w:t>2</w:t>
+              <w:t>3</w:t>
             </w:r>
           </w:p>
           <w:p>
@@ -7682,7 +8905,7 @@
                 <w:szCs w:val="28"/>
                 <w:lang w:val="ru-RU"/>
               </w:rPr>
-              <w:t>2</w:t>
+              <w:t>3</w:t>
             </w:r>
           </w:p>
           <w:p>
@@ -7883,7 +9106,7 @@
                 <w:szCs w:val="28"/>
                 <w:lang w:val="ru-RU"/>
               </w:rPr>
-              <w:t>3</w:t>
+              <w:t>4</w:t>
             </w:r>
           </w:p>
           <w:p>
@@ -8084,7 +9307,7 @@
                 <w:szCs w:val="28"/>
                 <w:lang w:val="ru-RU"/>
               </w:rPr>
-              <w:t>3</w:t>
+              <w:t>4</w:t>
             </w:r>
           </w:p>
           <w:p>
@@ -8207,7 +9430,17 @@
                 <w:shd w:val="clear" w:color="auto" w:fill="FFFFFF"/>
                 <w:lang w:val="ru-RU"/>
               </w:rPr>
-              <w:t>Вывод дерева</w:t>
+              <w:t xml:space="preserve">Вывод </w:t>
+            </w:r>
+            <w:r>
+              <w:rPr>
+                <w:rFonts w:ascii="Times New Roman" w:hAnsi="Times New Roman" w:cs="Times New Roman"/>
+                <w:sz w:val="28"/>
+                <w:szCs w:val="28"/>
+                <w:shd w:val="clear" w:color="auto" w:fill="FFFFFF"/>
+                <w:lang w:val="ru-RU"/>
+              </w:rPr>
+              <w:t>структур данных</w:t>
             </w:r>
           </w:p>
         </w:tc>
@@ -8239,7 +9472,7 @@
                 <w:szCs w:val="28"/>
                 <w:lang w:val="ru-RU"/>
               </w:rPr>
-              <w:t>5</w:t>
+              <w:t>6</w:t>
             </w:r>
           </w:p>
         </w:tc>
@@ -8272,17 +9505,16 @@
                 <w:szCs w:val="28"/>
                 <w:lang w:val="ru-RU"/>
               </w:rPr>
-              <w:t xml:space="preserve">{Вывод дерева с помощью </w:t>
+              <w:t>{</w:t>
             </w:r>
             <w:r>
               <w:rPr>
                 <w:rFonts w:ascii="Times New Roman" w:hAnsi="Times New Roman" w:cs="Times New Roman"/>
                 <w:sz w:val="28"/>
                 <w:szCs w:val="28"/>
-                <w:lang w:val="en-US"/>
-              </w:rPr>
-              <w:lastRenderedPageBreak/>
-              <w:t>dot</w:t>
+                <w:lang w:val="ru-RU"/>
+              </w:rPr>
+              <w:t>Вывод непустых структур</w:t>
             </w:r>
             <w:r>
               <w:rPr>
@@ -8325,7 +9557,6 @@
                 <w:szCs w:val="28"/>
                 <w:lang w:val="en-US"/>
               </w:rPr>
-              <w:lastRenderedPageBreak/>
               <w:t>8</w:t>
             </w:r>
           </w:p>
@@ -8360,7 +9591,7 @@
                 <w:shd w:val="clear" w:color="auto" w:fill="FFFFFF"/>
                 <w:lang w:val="ru-RU"/>
               </w:rPr>
-              <w:t>Обход дерева</w:t>
+              <w:t>Удаление слова из хэш-таблицы</w:t>
             </w:r>
           </w:p>
         </w:tc>
@@ -8392,7 +9623,7 @@
                 <w:szCs w:val="28"/>
                 <w:lang w:val="ru-RU"/>
               </w:rPr>
-              <w:t>4</w:t>
+              <w:t>5</w:t>
             </w:r>
           </w:p>
           <w:p>
@@ -8404,7 +9635,7 @@
                 <w:rFonts w:ascii="Times New Roman" w:hAnsi="Times New Roman" w:cs="Times New Roman"/>
                 <w:sz w:val="28"/>
                 <w:szCs w:val="28"/>
-                <w:lang w:val="ru-RU"/>
+                <w:lang w:val="en-US"/>
               </w:rPr>
             </w:pPr>
             <w:r>
@@ -8412,9 +9643,9 @@
                 <w:rFonts w:ascii="Times New Roman" w:hAnsi="Times New Roman" w:cs="Times New Roman"/>
                 <w:sz w:val="28"/>
                 <w:szCs w:val="28"/>
-                <w:lang w:val="ru-RU"/>
-              </w:rPr>
-              <w:t>1</w:t>
+                <w:lang w:val="en-US"/>
+              </w:rPr>
+              <w:t>{word}</w:t>
             </w:r>
           </w:p>
         </w:tc>
@@ -8447,6 +9678,15 @@
                 <w:szCs w:val="28"/>
                 <w:lang w:val="en-US"/>
               </w:rPr>
+              <w:t>Word “</w:t>
+            </w:r>
+            <w:r>
+              <w:rPr>
+                <w:rFonts w:ascii="Times New Roman" w:hAnsi="Times New Roman" w:cs="Times New Roman"/>
+                <w:sz w:val="28"/>
+                <w:szCs w:val="28"/>
+                <w:lang w:val="en-US"/>
+              </w:rPr>
               <w:t>{</w:t>
             </w:r>
             <w:r>
@@ -8454,9 +9694,9 @@
                 <w:rFonts w:ascii="Times New Roman" w:hAnsi="Times New Roman" w:cs="Times New Roman"/>
                 <w:sz w:val="28"/>
                 <w:szCs w:val="28"/>
-                <w:lang w:val="ru-RU"/>
-              </w:rPr>
-              <w:t>Обход дерева</w:t>
+                <w:lang w:val="en-US"/>
+              </w:rPr>
+              <w:t>word</w:t>
             </w:r>
             <w:r>
               <w:rPr>
@@ -8466,6 +9706,15 @@
                 <w:lang w:val="en-US"/>
               </w:rPr>
               <w:t>}</w:t>
+            </w:r>
+            <w:r>
+              <w:rPr>
+                <w:rFonts w:ascii="Times New Roman" w:hAnsi="Times New Roman" w:cs="Times New Roman"/>
+                <w:sz w:val="28"/>
+                <w:szCs w:val="28"/>
+                <w:lang w:val="en-US"/>
+              </w:rPr>
+              <w:t>” successfully deleted</w:t>
             </w:r>
           </w:p>
         </w:tc>
@@ -8492,193 +9741,862 @@
           <w:szCs w:val="40"/>
           <w:lang w:val="ru-RU"/>
         </w:rPr>
-        <w:t>Оценка эффективности</w:t>
-      </w:r>
-    </w:p>
-    <w:p>
-      <w:pPr>
-        <w:pStyle w:val="af5"/>
-        <w:ind w:left="0"/>
-        <w:rPr>
-          <w:b w:val="0"/>
-          <w:bCs/>
-          <w:sz w:val="28"/>
-          <w:szCs w:val="28"/>
-          <w:lang w:val="ru-RU"/>
-        </w:rPr>
-      </w:pPr>
-      <w:r>
-        <w:rPr>
-          <w:b w:val="0"/>
-          <w:bCs/>
-          <w:sz w:val="28"/>
-          <w:szCs w:val="28"/>
-          <w:lang w:val="ru-RU"/>
-        </w:rPr>
-        <w:t>Замеры производятся 1000 раз. На 100 случайных словах (</w:t>
-      </w:r>
-      <w:r>
-        <w:rPr>
-          <w:b w:val="0"/>
-          <w:bCs/>
-          <w:sz w:val="28"/>
-          <w:szCs w:val="28"/>
-          <w:lang w:val="en-US"/>
-        </w:rPr>
-        <w:t>Big</w:t>
-      </w:r>
-      <w:r>
-        <w:rPr>
-          <w:b w:val="0"/>
-          <w:bCs/>
-          <w:sz w:val="28"/>
-          <w:szCs w:val="28"/>
-          <w:lang w:val="ru-RU"/>
-        </w:rPr>
-        <w:t xml:space="preserve"> </w:t>
-      </w:r>
-      <w:r>
-        <w:rPr>
-          <w:b w:val="0"/>
-          <w:bCs/>
-          <w:sz w:val="28"/>
-          <w:szCs w:val="28"/>
-          <w:lang w:val="en-US"/>
-        </w:rPr>
-        <w:t>data</w:t>
-      </w:r>
-      <w:r>
-        <w:rPr>
-          <w:b w:val="0"/>
-          <w:bCs/>
-          <w:sz w:val="28"/>
-          <w:szCs w:val="28"/>
-          <w:lang w:val="ru-RU"/>
-        </w:rPr>
-        <w:t>)</w:t>
-      </w:r>
-      <w:proofErr w:type="gramStart"/>
-      <w:r>
-        <w:rPr>
-          <w:b w:val="0"/>
-          <w:bCs/>
-          <w:sz w:val="28"/>
-          <w:szCs w:val="28"/>
-          <w:lang w:val="ru-RU"/>
-        </w:rPr>
-        <w:t>, На</w:t>
-      </w:r>
-      <w:proofErr w:type="gramEnd"/>
-      <w:r>
-        <w:rPr>
-          <w:b w:val="0"/>
-          <w:bCs/>
-          <w:sz w:val="28"/>
-          <w:szCs w:val="28"/>
-          <w:lang w:val="ru-RU"/>
-        </w:rPr>
-        <w:t xml:space="preserve"> 100 словах в которых нет удаляемых (</w:t>
-      </w:r>
-      <w:r>
-        <w:rPr>
-          <w:b w:val="0"/>
-          <w:bCs/>
-          <w:sz w:val="28"/>
-          <w:szCs w:val="28"/>
-          <w:lang w:val="en-US"/>
-        </w:rPr>
-        <w:t>No</w:t>
-      </w:r>
-      <w:r>
-        <w:rPr>
-          <w:b w:val="0"/>
-          <w:bCs/>
-          <w:sz w:val="28"/>
-          <w:szCs w:val="28"/>
-          <w:lang w:val="ru-RU"/>
-        </w:rPr>
-        <w:t xml:space="preserve"> </w:t>
-      </w:r>
-      <w:r>
-        <w:rPr>
-          <w:b w:val="0"/>
-          <w:bCs/>
-          <w:sz w:val="28"/>
-          <w:szCs w:val="28"/>
-          <w:lang w:val="en-US"/>
-        </w:rPr>
-        <w:t>words</w:t>
-      </w:r>
-      <w:r>
-        <w:rPr>
-          <w:b w:val="0"/>
-          <w:bCs/>
-          <w:sz w:val="28"/>
-          <w:szCs w:val="28"/>
-          <w:lang w:val="ru-RU"/>
-        </w:rPr>
-        <w:t xml:space="preserve"> </w:t>
-      </w:r>
-      <w:r>
-        <w:rPr>
-          <w:b w:val="0"/>
-          <w:bCs/>
-          <w:sz w:val="28"/>
-          <w:szCs w:val="28"/>
-          <w:lang w:val="en-US"/>
-        </w:rPr>
-        <w:t>for</w:t>
-      </w:r>
-      <w:r>
-        <w:rPr>
-          <w:b w:val="0"/>
-          <w:bCs/>
-          <w:sz w:val="28"/>
-          <w:szCs w:val="28"/>
-          <w:lang w:val="ru-RU"/>
-        </w:rPr>
-        <w:t xml:space="preserve"> </w:t>
-      </w:r>
-      <w:r>
-        <w:rPr>
-          <w:b w:val="0"/>
-          <w:bCs/>
-          <w:sz w:val="28"/>
-          <w:szCs w:val="28"/>
-          <w:lang w:val="en-US"/>
-        </w:rPr>
-        <w:t>delete</w:t>
-      </w:r>
-      <w:r>
-        <w:rPr>
-          <w:b w:val="0"/>
-          <w:bCs/>
-          <w:sz w:val="28"/>
-          <w:szCs w:val="28"/>
-          <w:lang w:val="ru-RU"/>
-        </w:rPr>
-        <w:t>), На 100 словах при которых дерево становится несбалансированным (</w:t>
-      </w:r>
-      <w:r>
-        <w:rPr>
-          <w:b w:val="0"/>
-          <w:bCs/>
-          <w:sz w:val="28"/>
-          <w:szCs w:val="28"/>
-          <w:lang w:val="en-US"/>
-        </w:rPr>
-        <w:t>Linear</w:t>
-      </w:r>
-      <w:r>
-        <w:rPr>
-          <w:b w:val="0"/>
-          <w:bCs/>
-          <w:sz w:val="28"/>
-          <w:szCs w:val="28"/>
-          <w:lang w:val="ru-RU"/>
-        </w:rPr>
-        <w:t xml:space="preserve">). </w:t>
-      </w:r>
+        <w:t>Примеры работы</w:t>
+      </w:r>
+    </w:p>
+    <w:p>
+      <w:pPr>
+        <w:pStyle w:val="Heading"/>
+        <w:rPr>
+          <w:rFonts w:asciiTheme="majorBidi" w:hAnsiTheme="majorBidi" w:cstheme="majorBidi"/>
+          <w:lang w:val="ru-RU"/>
+        </w:rPr>
+      </w:pPr>
+      <w:r>
+        <w:rPr>
+          <w:rFonts w:asciiTheme="majorBidi" w:hAnsiTheme="majorBidi" w:cstheme="majorBidi"/>
+          <w:lang w:val="ru-RU"/>
+        </w:rPr>
+        <w:lastRenderedPageBreak/>
+        <w:t>1. Запись данных из файла</w:t>
+      </w:r>
+    </w:p>
+    <w:p>
+      <w:pPr>
+        <w:pStyle w:val="Textbody"/>
+        <w:jc w:val="center"/>
+        <w:rPr>
+          <w:lang w:val="ru-RU"/>
+        </w:rPr>
+      </w:pPr>
+      <w:r>
+        <w:rPr>
+          <w:noProof/>
+        </w:rPr>
+        <w:drawing>
+          <wp:inline distT="0" distB="0" distL="0" distR="0" wp14:anchorId="0AEB4A48" wp14:editId="4C1ACA1B">
+            <wp:extent cx="3561347" cy="4002946"/>
+            <wp:effectExtent l="0" t="0" r="0" b="0"/>
+            <wp:docPr id="166153406" name="Рисунок 7"/>
+            <wp:cNvGraphicFramePr>
+              <a:graphicFrameLocks xmlns:a="http://schemas.openxmlformats.org/drawingml/2006/main" noChangeAspect="1"/>
+            </wp:cNvGraphicFramePr>
+            <a:graphic xmlns:a="http://schemas.openxmlformats.org/drawingml/2006/main">
+              <a:graphicData uri="http://schemas.openxmlformats.org/drawingml/2006/picture">
+                <pic:pic xmlns:pic="http://schemas.openxmlformats.org/drawingml/2006/picture">
+                  <pic:nvPicPr>
+                    <pic:cNvPr id="0" name="Picture 28"/>
+                    <pic:cNvPicPr>
+                      <a:picLocks noChangeAspect="1" noChangeArrowheads="1"/>
+                    </pic:cNvPicPr>
+                  </pic:nvPicPr>
+                  <pic:blipFill>
+                    <a:blip r:embed="rId9">
+                      <a:extLst>
+                        <a:ext uri="{28A0092B-C50C-407E-A947-70E740481C1C}">
+                          <a14:useLocalDpi xmlns:a14="http://schemas.microsoft.com/office/drawing/2010/main" val="0"/>
+                        </a:ext>
+                      </a:extLst>
+                    </a:blip>
+                    <a:srcRect/>
+                    <a:stretch>
+                      <a:fillRect/>
+                    </a:stretch>
+                  </pic:blipFill>
+                  <pic:spPr bwMode="auto">
+                    <a:xfrm>
+                      <a:off x="0" y="0"/>
+                      <a:ext cx="3573044" cy="4016094"/>
+                    </a:xfrm>
+                    <a:prstGeom prst="rect">
+                      <a:avLst/>
+                    </a:prstGeom>
+                    <a:noFill/>
+                    <a:ln>
+                      <a:noFill/>
+                    </a:ln>
+                  </pic:spPr>
+                </pic:pic>
+              </a:graphicData>
+            </a:graphic>
+          </wp:inline>
+        </w:drawing>
+      </w:r>
+    </w:p>
+    <w:p>
+      <w:pPr>
+        <w:pStyle w:val="Textbody"/>
+        <w:jc w:val="center"/>
+        <w:rPr>
+          <w:lang w:val="ru-RU"/>
+        </w:rPr>
+      </w:pPr>
+    </w:p>
+    <w:p>
+      <w:pPr>
+        <w:pStyle w:val="Textbody"/>
+        <w:jc w:val="center"/>
+        <w:rPr>
+          <w:lang w:val="ru-RU"/>
+        </w:rPr>
+      </w:pPr>
+    </w:p>
+    <w:p>
+      <w:pPr>
+        <w:pStyle w:val="Textbody"/>
+        <w:jc w:val="center"/>
+        <w:rPr>
+          <w:lang w:val="ru-RU"/>
+        </w:rPr>
+      </w:pPr>
+    </w:p>
+    <w:p>
+      <w:pPr>
+        <w:pStyle w:val="Textbody"/>
+        <w:jc w:val="center"/>
+        <w:rPr>
+          <w:lang w:val="ru-RU"/>
+        </w:rPr>
+      </w:pPr>
+    </w:p>
+    <w:p>
+      <w:pPr>
+        <w:pStyle w:val="Textbody"/>
+        <w:jc w:val="left"/>
+        <w:rPr>
+          <w:rFonts w:asciiTheme="majorBidi" w:hAnsiTheme="majorBidi" w:cstheme="majorBidi"/>
+          <w:sz w:val="28"/>
+          <w:szCs w:val="28"/>
+          <w:lang w:val="ru-RU"/>
+        </w:rPr>
+      </w:pPr>
+      <w:r>
+        <w:rPr>
+          <w:rFonts w:asciiTheme="majorBidi" w:hAnsiTheme="majorBidi" w:cstheme="majorBidi"/>
+          <w:sz w:val="28"/>
+          <w:szCs w:val="28"/>
+          <w:lang w:val="ru-RU"/>
+        </w:rPr>
+        <w:t>Бинарное дерево                                       Сбалансированное дерево</w:t>
+      </w:r>
+    </w:p>
+    <w:p>
+      <w:pPr>
+        <w:pStyle w:val="Textbody"/>
+        <w:jc w:val="left"/>
+        <w:rPr>
+          <w:lang w:val="ru-RU"/>
+        </w:rPr>
+      </w:pPr>
+      <w:r>
+        <w:rPr>
+          <w:noProof/>
+        </w:rPr>
+        <w:drawing>
+          <wp:inline distT="0" distB="0" distL="0" distR="0" wp14:anchorId="6363635E" wp14:editId="06CAC70F">
+            <wp:extent cx="2978785" cy="1741567"/>
+            <wp:effectExtent l="0" t="0" r="0" b="0"/>
+            <wp:docPr id="1623639963" name="Рисунок 9"/>
+            <wp:cNvGraphicFramePr>
+              <a:graphicFrameLocks xmlns:a="http://schemas.openxmlformats.org/drawingml/2006/main" noChangeAspect="1"/>
+            </wp:cNvGraphicFramePr>
+            <a:graphic xmlns:a="http://schemas.openxmlformats.org/drawingml/2006/main">
+              <a:graphicData uri="http://schemas.openxmlformats.org/drawingml/2006/picture">
+                <pic:pic xmlns:pic="http://schemas.openxmlformats.org/drawingml/2006/picture">
+                  <pic:nvPicPr>
+                    <pic:cNvPr id="0" name="Picture 31"/>
+                    <pic:cNvPicPr>
+                      <a:picLocks noChangeAspect="1" noChangeArrowheads="1"/>
+                    </pic:cNvPicPr>
+                  </pic:nvPicPr>
+                  <pic:blipFill>
+                    <a:blip r:embed="rId10">
+                      <a:extLst>
+                        <a:ext uri="{28A0092B-C50C-407E-A947-70E740481C1C}">
+                          <a14:useLocalDpi xmlns:a14="http://schemas.microsoft.com/office/drawing/2010/main" val="0"/>
+                        </a:ext>
+                      </a:extLst>
+                    </a:blip>
+                    <a:srcRect/>
+                    <a:stretch>
+                      <a:fillRect/>
+                    </a:stretch>
+                  </pic:blipFill>
+                  <pic:spPr bwMode="auto">
+                    <a:xfrm>
+                      <a:off x="0" y="0"/>
+                      <a:ext cx="3019346" cy="1765281"/>
+                    </a:xfrm>
+                    <a:prstGeom prst="rect">
+                      <a:avLst/>
+                    </a:prstGeom>
+                    <a:noFill/>
+                    <a:ln>
+                      <a:noFill/>
+                    </a:ln>
+                  </pic:spPr>
+                </pic:pic>
+              </a:graphicData>
+            </a:graphic>
+          </wp:inline>
+        </w:drawing>
+      </w:r>
+      <w:r>
+        <w:rPr>
+          <w:noProof/>
+        </w:rPr>
+        <w:drawing>
+          <wp:inline distT="0" distB="0" distL="0" distR="0" wp14:anchorId="76E80063" wp14:editId="52FACB0B">
+            <wp:extent cx="2873923" cy="1742172"/>
+            <wp:effectExtent l="0" t="0" r="0" b="0"/>
+            <wp:docPr id="596906257" name="Рисунок 8"/>
+            <wp:cNvGraphicFramePr>
+              <a:graphicFrameLocks xmlns:a="http://schemas.openxmlformats.org/drawingml/2006/main" noChangeAspect="1"/>
+            </wp:cNvGraphicFramePr>
+            <a:graphic xmlns:a="http://schemas.openxmlformats.org/drawingml/2006/main">
+              <a:graphicData uri="http://schemas.openxmlformats.org/drawingml/2006/picture">
+                <pic:pic xmlns:pic="http://schemas.openxmlformats.org/drawingml/2006/picture">
+                  <pic:nvPicPr>
+                    <pic:cNvPr id="0" name="Picture 30"/>
+                    <pic:cNvPicPr>
+                      <a:picLocks noChangeAspect="1" noChangeArrowheads="1"/>
+                    </pic:cNvPicPr>
+                  </pic:nvPicPr>
+                  <pic:blipFill>
+                    <a:blip r:embed="rId11" cstate="print">
+                      <a:extLst>
+                        <a:ext uri="{28A0092B-C50C-407E-A947-70E740481C1C}">
+                          <a14:useLocalDpi xmlns:a14="http://schemas.microsoft.com/office/drawing/2010/main" val="0"/>
+                        </a:ext>
+                      </a:extLst>
+                    </a:blip>
+                    <a:srcRect/>
+                    <a:stretch>
+                      <a:fillRect/>
+                    </a:stretch>
+                  </pic:blipFill>
+                  <pic:spPr bwMode="auto">
+                    <a:xfrm>
+                      <a:off x="0" y="0"/>
+                      <a:ext cx="2900080" cy="1758028"/>
+                    </a:xfrm>
+                    <a:prstGeom prst="rect">
+                      <a:avLst/>
+                    </a:prstGeom>
+                    <a:noFill/>
+                    <a:ln>
+                      <a:noFill/>
+                    </a:ln>
+                  </pic:spPr>
+                </pic:pic>
+              </a:graphicData>
+            </a:graphic>
+          </wp:inline>
+        </w:drawing>
+      </w:r>
+    </w:p>
+    <w:p>
+      <w:pPr>
+        <w:pStyle w:val="Textbody"/>
+        <w:jc w:val="left"/>
+        <w:rPr>
+          <w:lang w:val="ru-RU"/>
+        </w:rPr>
+      </w:pPr>
+      <w:r>
+        <w:rPr>
+          <w:noProof/>
+        </w:rPr>
+        <w:lastRenderedPageBreak/>
+        <w:drawing>
+          <wp:inline distT="0" distB="0" distL="0" distR="0" wp14:anchorId="59EAFD11" wp14:editId="2D68621D">
+            <wp:extent cx="2637323" cy="4171950"/>
+            <wp:effectExtent l="0" t="0" r="0" b="0"/>
+            <wp:docPr id="1854971040" name="Рисунок 11"/>
+            <wp:cNvGraphicFramePr>
+              <a:graphicFrameLocks xmlns:a="http://schemas.openxmlformats.org/drawingml/2006/main" noChangeAspect="1"/>
+            </wp:cNvGraphicFramePr>
+            <a:graphic xmlns:a="http://schemas.openxmlformats.org/drawingml/2006/main">
+              <a:graphicData uri="http://schemas.openxmlformats.org/drawingml/2006/picture">
+                <pic:pic xmlns:pic="http://schemas.openxmlformats.org/drawingml/2006/picture">
+                  <pic:nvPicPr>
+                    <pic:cNvPr id="0" name="Picture 35"/>
+                    <pic:cNvPicPr>
+                      <a:picLocks noChangeAspect="1" noChangeArrowheads="1"/>
+                    </pic:cNvPicPr>
+                  </pic:nvPicPr>
+                  <pic:blipFill>
+                    <a:blip r:embed="rId12">
+                      <a:extLst>
+                        <a:ext uri="{28A0092B-C50C-407E-A947-70E740481C1C}">
+                          <a14:useLocalDpi xmlns:a14="http://schemas.microsoft.com/office/drawing/2010/main" val="0"/>
+                        </a:ext>
+                      </a:extLst>
+                    </a:blip>
+                    <a:srcRect/>
+                    <a:stretch>
+                      <a:fillRect/>
+                    </a:stretch>
+                  </pic:blipFill>
+                  <pic:spPr bwMode="auto">
+                    <a:xfrm>
+                      <a:off x="0" y="0"/>
+                      <a:ext cx="2663792" cy="4213821"/>
+                    </a:xfrm>
+                    <a:prstGeom prst="rect">
+                      <a:avLst/>
+                    </a:prstGeom>
+                    <a:noFill/>
+                    <a:ln>
+                      <a:noFill/>
+                    </a:ln>
+                  </pic:spPr>
+                </pic:pic>
+              </a:graphicData>
+            </a:graphic>
+          </wp:inline>
+        </w:drawing>
+      </w:r>
+      <w:r>
+        <w:rPr>
+          <w:noProof/>
+        </w:rPr>
+        <w:drawing>
+          <wp:inline distT="0" distB="0" distL="0" distR="0" wp14:anchorId="26FB5263" wp14:editId="6B575FB5">
+            <wp:extent cx="3243580" cy="4174242"/>
+            <wp:effectExtent l="0" t="0" r="0" b="0"/>
+            <wp:docPr id="962108928" name="Рисунок 10"/>
+            <wp:cNvGraphicFramePr>
+              <a:graphicFrameLocks xmlns:a="http://schemas.openxmlformats.org/drawingml/2006/main" noChangeAspect="1"/>
+            </wp:cNvGraphicFramePr>
+            <a:graphic xmlns:a="http://schemas.openxmlformats.org/drawingml/2006/main">
+              <a:graphicData uri="http://schemas.openxmlformats.org/drawingml/2006/picture">
+                <pic:pic xmlns:pic="http://schemas.openxmlformats.org/drawingml/2006/picture">
+                  <pic:nvPicPr>
+                    <pic:cNvPr id="0" name="Picture 34"/>
+                    <pic:cNvPicPr>
+                      <a:picLocks noChangeAspect="1" noChangeArrowheads="1"/>
+                    </pic:cNvPicPr>
+                  </pic:nvPicPr>
+                  <pic:blipFill>
+                    <a:blip r:embed="rId13">
+                      <a:extLst>
+                        <a:ext uri="{28A0092B-C50C-407E-A947-70E740481C1C}">
+                          <a14:useLocalDpi xmlns:a14="http://schemas.microsoft.com/office/drawing/2010/main" val="0"/>
+                        </a:ext>
+                      </a:extLst>
+                    </a:blip>
+                    <a:srcRect/>
+                    <a:stretch>
+                      <a:fillRect/>
+                    </a:stretch>
+                  </pic:blipFill>
+                  <pic:spPr bwMode="auto">
+                    <a:xfrm>
+                      <a:off x="0" y="0"/>
+                      <a:ext cx="3263140" cy="4199414"/>
+                    </a:xfrm>
+                    <a:prstGeom prst="rect">
+                      <a:avLst/>
+                    </a:prstGeom>
+                    <a:noFill/>
+                    <a:ln>
+                      <a:noFill/>
+                    </a:ln>
+                  </pic:spPr>
+                </pic:pic>
+              </a:graphicData>
+            </a:graphic>
+          </wp:inline>
+        </w:drawing>
+      </w:r>
+    </w:p>
+    <w:p>
+      <w:pPr>
+        <w:pStyle w:val="Textbody"/>
+        <w:jc w:val="left"/>
+        <w:rPr>
+          <w:lang w:val="ru-RU"/>
+        </w:rPr>
+      </w:pPr>
+    </w:p>
+    <w:p>
+      <w:pPr>
+        <w:pStyle w:val="Heading"/>
+        <w:rPr>
+          <w:rFonts w:asciiTheme="majorBidi" w:hAnsiTheme="majorBidi" w:cstheme="majorBidi"/>
+          <w:lang w:val="ru-RU"/>
+        </w:rPr>
+      </w:pPr>
+      <w:r>
+        <w:rPr>
+          <w:rFonts w:asciiTheme="majorBidi" w:hAnsiTheme="majorBidi" w:cstheme="majorBidi"/>
+          <w:lang w:val="ru-RU"/>
+        </w:rPr>
+        <w:t>2</w:t>
+      </w:r>
+      <w:r>
+        <w:rPr>
+          <w:rFonts w:asciiTheme="majorBidi" w:hAnsiTheme="majorBidi" w:cstheme="majorBidi"/>
+          <w:lang w:val="ru-RU"/>
+        </w:rPr>
+        <w:t xml:space="preserve">. </w:t>
+      </w:r>
+      <w:r>
+        <w:rPr>
+          <w:rFonts w:asciiTheme="majorBidi" w:hAnsiTheme="majorBidi" w:cstheme="majorBidi"/>
+          <w:lang w:val="ru-RU"/>
+        </w:rPr>
+        <w:t>Удаление слов из бинарных деревьев</w:t>
+      </w:r>
+    </w:p>
+    <w:p>
+      <w:pPr>
+        <w:pStyle w:val="Textbody"/>
+        <w:jc w:val="left"/>
+        <w:rPr>
+          <w:lang w:val="ru-RU"/>
+        </w:rPr>
+      </w:pPr>
+      <w:r>
+        <w:rPr>
+          <w:noProof/>
+        </w:rPr>
+        <w:drawing>
+          <wp:inline distT="0" distB="0" distL="0" distR="0" wp14:anchorId="022A597B" wp14:editId="7873DCC6">
+            <wp:extent cx="5940425" cy="970915"/>
+            <wp:effectExtent l="0" t="0" r="0" b="0"/>
+            <wp:docPr id="1142898285" name="Рисунок 13"/>
+            <wp:cNvGraphicFramePr>
+              <a:graphicFrameLocks xmlns:a="http://schemas.openxmlformats.org/drawingml/2006/main" noChangeAspect="1"/>
+            </wp:cNvGraphicFramePr>
+            <a:graphic xmlns:a="http://schemas.openxmlformats.org/drawingml/2006/main">
+              <a:graphicData uri="http://schemas.openxmlformats.org/drawingml/2006/picture">
+                <pic:pic xmlns:pic="http://schemas.openxmlformats.org/drawingml/2006/picture">
+                  <pic:nvPicPr>
+                    <pic:cNvPr id="0" name="Picture 40"/>
+                    <pic:cNvPicPr>
+                      <a:picLocks noChangeAspect="1" noChangeArrowheads="1"/>
+                    </pic:cNvPicPr>
+                  </pic:nvPicPr>
+                  <pic:blipFill>
+                    <a:blip r:embed="rId14">
+                      <a:extLst>
+                        <a:ext uri="{28A0092B-C50C-407E-A947-70E740481C1C}">
+                          <a14:useLocalDpi xmlns:a14="http://schemas.microsoft.com/office/drawing/2010/main" val="0"/>
+                        </a:ext>
+                      </a:extLst>
+                    </a:blip>
+                    <a:srcRect/>
+                    <a:stretch>
+                      <a:fillRect/>
+                    </a:stretch>
+                  </pic:blipFill>
+                  <pic:spPr bwMode="auto">
+                    <a:xfrm>
+                      <a:off x="0" y="0"/>
+                      <a:ext cx="5940425" cy="970915"/>
+                    </a:xfrm>
+                    <a:prstGeom prst="rect">
+                      <a:avLst/>
+                    </a:prstGeom>
+                    <a:noFill/>
+                    <a:ln>
+                      <a:noFill/>
+                    </a:ln>
+                  </pic:spPr>
+                </pic:pic>
+              </a:graphicData>
+            </a:graphic>
+          </wp:inline>
+        </w:drawing>
+      </w:r>
+    </w:p>
+    <w:p>
+      <w:pPr>
+        <w:pStyle w:val="Textbody"/>
+        <w:jc w:val="left"/>
+        <w:rPr>
+          <w:rFonts w:asciiTheme="majorBidi" w:hAnsiTheme="majorBidi" w:cstheme="majorBidi"/>
+          <w:sz w:val="28"/>
+          <w:szCs w:val="28"/>
+          <w:lang w:val="ru-RU"/>
+        </w:rPr>
+      </w:pPr>
+    </w:p>
+    <w:p>
+      <w:pPr>
+        <w:pStyle w:val="Textbody"/>
+        <w:jc w:val="left"/>
+        <w:rPr>
+          <w:rFonts w:asciiTheme="majorBidi" w:hAnsiTheme="majorBidi" w:cstheme="majorBidi"/>
+          <w:sz w:val="28"/>
+          <w:szCs w:val="28"/>
+          <w:lang w:val="ru-RU"/>
+        </w:rPr>
+      </w:pPr>
+    </w:p>
+    <w:p>
+      <w:pPr>
+        <w:pStyle w:val="Textbody"/>
+        <w:jc w:val="left"/>
+        <w:rPr>
+          <w:rFonts w:asciiTheme="majorBidi" w:hAnsiTheme="majorBidi" w:cstheme="majorBidi"/>
+          <w:sz w:val="28"/>
+          <w:szCs w:val="28"/>
+          <w:lang w:val="ru-RU"/>
+        </w:rPr>
+      </w:pPr>
+      <w:r>
+        <w:rPr>
+          <w:rFonts w:asciiTheme="majorBidi" w:hAnsiTheme="majorBidi" w:cstheme="majorBidi"/>
+          <w:sz w:val="28"/>
+          <w:szCs w:val="28"/>
+          <w:lang w:val="ru-RU"/>
+        </w:rPr>
+        <w:t>Бинарное дерево                                       Сбалансированное дерево</w:t>
+      </w:r>
+    </w:p>
+    <w:p>
+      <w:pPr>
+        <w:pStyle w:val="Textbody"/>
+        <w:jc w:val="left"/>
+        <w:rPr>
+          <w:lang w:val="ru-RU"/>
+        </w:rPr>
+      </w:pPr>
+      <w:r>
+        <w:rPr>
+          <w:noProof/>
+        </w:rPr>
+        <w:lastRenderedPageBreak/>
+        <w:drawing>
+          <wp:inline distT="0" distB="0" distL="0" distR="0" wp14:anchorId="2714E30A" wp14:editId="6082603F">
+            <wp:extent cx="2964180" cy="2756125"/>
+            <wp:effectExtent l="0" t="0" r="0" b="0"/>
+            <wp:docPr id="337055478" name="Рисунок 15"/>
+            <wp:cNvGraphicFramePr>
+              <a:graphicFrameLocks xmlns:a="http://schemas.openxmlformats.org/drawingml/2006/main" noChangeAspect="1"/>
+            </wp:cNvGraphicFramePr>
+            <a:graphic xmlns:a="http://schemas.openxmlformats.org/drawingml/2006/main">
+              <a:graphicData uri="http://schemas.openxmlformats.org/drawingml/2006/picture">
+                <pic:pic xmlns:pic="http://schemas.openxmlformats.org/drawingml/2006/picture">
+                  <pic:nvPicPr>
+                    <pic:cNvPr id="0" name="Picture 43"/>
+                    <pic:cNvPicPr>
+                      <a:picLocks noChangeAspect="1" noChangeArrowheads="1"/>
+                    </pic:cNvPicPr>
+                  </pic:nvPicPr>
+                  <pic:blipFill>
+                    <a:blip r:embed="rId15">
+                      <a:extLst>
+                        <a:ext uri="{28A0092B-C50C-407E-A947-70E740481C1C}">
+                          <a14:useLocalDpi xmlns:a14="http://schemas.microsoft.com/office/drawing/2010/main" val="0"/>
+                        </a:ext>
+                      </a:extLst>
+                    </a:blip>
+                    <a:srcRect/>
+                    <a:stretch>
+                      <a:fillRect/>
+                    </a:stretch>
+                  </pic:blipFill>
+                  <pic:spPr bwMode="auto">
+                    <a:xfrm>
+                      <a:off x="0" y="0"/>
+                      <a:ext cx="2997351" cy="2786968"/>
+                    </a:xfrm>
+                    <a:prstGeom prst="rect">
+                      <a:avLst/>
+                    </a:prstGeom>
+                    <a:noFill/>
+                    <a:ln>
+                      <a:noFill/>
+                    </a:ln>
+                  </pic:spPr>
+                </pic:pic>
+              </a:graphicData>
+            </a:graphic>
+          </wp:inline>
+        </w:drawing>
+      </w:r>
+      <w:r>
+        <w:rPr>
+          <w:noProof/>
+        </w:rPr>
+        <w:drawing>
+          <wp:inline distT="0" distB="0" distL="0" distR="0" wp14:anchorId="6756AE87" wp14:editId="040BC7C0">
+            <wp:extent cx="2955238" cy="2757170"/>
+            <wp:effectExtent l="0" t="0" r="0" b="0"/>
+            <wp:docPr id="1259247392" name="Рисунок 14"/>
+            <wp:cNvGraphicFramePr>
+              <a:graphicFrameLocks xmlns:a="http://schemas.openxmlformats.org/drawingml/2006/main" noChangeAspect="1"/>
+            </wp:cNvGraphicFramePr>
+            <a:graphic xmlns:a="http://schemas.openxmlformats.org/drawingml/2006/main">
+              <a:graphicData uri="http://schemas.openxmlformats.org/drawingml/2006/picture">
+                <pic:pic xmlns:pic="http://schemas.openxmlformats.org/drawingml/2006/picture">
+                  <pic:nvPicPr>
+                    <pic:cNvPr id="0" name="Picture 42"/>
+                    <pic:cNvPicPr>
+                      <a:picLocks noChangeAspect="1" noChangeArrowheads="1"/>
+                    </pic:cNvPicPr>
+                  </pic:nvPicPr>
+                  <pic:blipFill>
+                    <a:blip r:embed="rId16" cstate="print">
+                      <a:extLst>
+                        <a:ext uri="{28A0092B-C50C-407E-A947-70E740481C1C}">
+                          <a14:useLocalDpi xmlns:a14="http://schemas.microsoft.com/office/drawing/2010/main" val="0"/>
+                        </a:ext>
+                      </a:extLst>
+                    </a:blip>
+                    <a:srcRect/>
+                    <a:stretch>
+                      <a:fillRect/>
+                    </a:stretch>
+                  </pic:blipFill>
+                  <pic:spPr bwMode="auto">
+                    <a:xfrm>
+                      <a:off x="0" y="0"/>
+                      <a:ext cx="2979752" cy="2780041"/>
+                    </a:xfrm>
+                    <a:prstGeom prst="rect">
+                      <a:avLst/>
+                    </a:prstGeom>
+                    <a:noFill/>
+                    <a:ln>
+                      <a:noFill/>
+                    </a:ln>
+                  </pic:spPr>
+                </pic:pic>
+              </a:graphicData>
+            </a:graphic>
+          </wp:inline>
+        </w:drawing>
+      </w:r>
+    </w:p>
+    <w:p>
+      <w:pPr>
+        <w:pStyle w:val="Textbody"/>
+        <w:jc w:val="left"/>
+        <w:rPr>
+          <w:lang w:val="ru-RU"/>
+        </w:rPr>
+      </w:pPr>
+    </w:p>
+    <w:p>
+      <w:pPr>
+        <w:pStyle w:val="Heading"/>
+        <w:rPr>
+          <w:rFonts w:asciiTheme="majorBidi" w:hAnsiTheme="majorBidi" w:cstheme="majorBidi"/>
+          <w:lang w:val="ru-RU"/>
+        </w:rPr>
+      </w:pPr>
+      <w:r>
+        <w:rPr>
+          <w:rFonts w:asciiTheme="majorBidi" w:hAnsiTheme="majorBidi" w:cstheme="majorBidi"/>
+          <w:lang w:val="ru-RU"/>
+        </w:rPr>
+        <w:t>3</w:t>
+      </w:r>
+      <w:r>
+        <w:rPr>
+          <w:rFonts w:asciiTheme="majorBidi" w:hAnsiTheme="majorBidi" w:cstheme="majorBidi"/>
+          <w:lang w:val="ru-RU"/>
+        </w:rPr>
+        <w:t xml:space="preserve">. Удаление слов из </w:t>
+      </w:r>
+      <w:r>
+        <w:rPr>
+          <w:rFonts w:asciiTheme="majorBidi" w:hAnsiTheme="majorBidi" w:cstheme="majorBidi"/>
+          <w:lang w:val="ru-RU"/>
+        </w:rPr>
+        <w:t>хэш-таблиц</w:t>
+      </w:r>
+    </w:p>
+    <w:p>
+      <w:pPr>
+        <w:pStyle w:val="Textbody"/>
+        <w:jc w:val="center"/>
+        <w:rPr>
+          <w:lang w:val="ru-RU"/>
+        </w:rPr>
+      </w:pPr>
+      <w:r>
+        <w:rPr>
+          <w:noProof/>
+        </w:rPr>
+        <w:drawing>
+          <wp:inline distT="0" distB="0" distL="0" distR="0" wp14:anchorId="66A6AEC2" wp14:editId="7576B058">
+            <wp:extent cx="4697095" cy="923925"/>
+            <wp:effectExtent l="0" t="0" r="0" b="0"/>
+            <wp:docPr id="1835474985" name="Рисунок 16"/>
+            <wp:cNvGraphicFramePr>
+              <a:graphicFrameLocks xmlns:a="http://schemas.openxmlformats.org/drawingml/2006/main" noChangeAspect="1"/>
+            </wp:cNvGraphicFramePr>
+            <a:graphic xmlns:a="http://schemas.openxmlformats.org/drawingml/2006/main">
+              <a:graphicData uri="http://schemas.openxmlformats.org/drawingml/2006/picture">
+                <pic:pic xmlns:pic="http://schemas.openxmlformats.org/drawingml/2006/picture">
+                  <pic:nvPicPr>
+                    <pic:cNvPr id="0" name="Picture 46"/>
+                    <pic:cNvPicPr>
+                      <a:picLocks noChangeAspect="1" noChangeArrowheads="1"/>
+                    </pic:cNvPicPr>
+                  </pic:nvPicPr>
+                  <pic:blipFill>
+                    <a:blip r:embed="rId17">
+                      <a:extLst>
+                        <a:ext uri="{28A0092B-C50C-407E-A947-70E740481C1C}">
+                          <a14:useLocalDpi xmlns:a14="http://schemas.microsoft.com/office/drawing/2010/main" val="0"/>
+                        </a:ext>
+                      </a:extLst>
+                    </a:blip>
+                    <a:srcRect/>
+                    <a:stretch>
+                      <a:fillRect/>
+                    </a:stretch>
+                  </pic:blipFill>
+                  <pic:spPr bwMode="auto">
+                    <a:xfrm>
+                      <a:off x="0" y="0"/>
+                      <a:ext cx="4697095" cy="923925"/>
+                    </a:xfrm>
+                    <a:prstGeom prst="rect">
+                      <a:avLst/>
+                    </a:prstGeom>
+                    <a:noFill/>
+                    <a:ln>
+                      <a:noFill/>
+                    </a:ln>
+                  </pic:spPr>
+                </pic:pic>
+              </a:graphicData>
+            </a:graphic>
+          </wp:inline>
+        </w:drawing>
+      </w:r>
+    </w:p>
+    <w:p>
+      <w:pPr>
+        <w:pStyle w:val="Textbody"/>
+        <w:jc w:val="center"/>
+        <w:rPr>
+          <w:lang w:val="ru-RU"/>
+        </w:rPr>
+      </w:pPr>
+      <w:r>
+        <w:rPr>
+          <w:noProof/>
+        </w:rPr>
+        <w:drawing>
+          <wp:inline distT="0" distB="0" distL="0" distR="0" wp14:anchorId="120BC323" wp14:editId="7E5D0786">
+            <wp:extent cx="1377034" cy="3508408"/>
+            <wp:effectExtent l="0" t="0" r="0" b="0"/>
+            <wp:docPr id="1909574117" name="Рисунок 18"/>
+            <wp:cNvGraphicFramePr>
+              <a:graphicFrameLocks xmlns:a="http://schemas.openxmlformats.org/drawingml/2006/main" noChangeAspect="1"/>
+            </wp:cNvGraphicFramePr>
+            <a:graphic xmlns:a="http://schemas.openxmlformats.org/drawingml/2006/main">
+              <a:graphicData uri="http://schemas.openxmlformats.org/drawingml/2006/picture">
+                <pic:pic xmlns:pic="http://schemas.openxmlformats.org/drawingml/2006/picture">
+                  <pic:nvPicPr>
+                    <pic:cNvPr id="0" name="Picture 49"/>
+                    <pic:cNvPicPr>
+                      <a:picLocks noChangeAspect="1" noChangeArrowheads="1"/>
+                    </pic:cNvPicPr>
+                  </pic:nvPicPr>
+                  <pic:blipFill>
+                    <a:blip r:embed="rId18">
+                      <a:extLst>
+                        <a:ext uri="{28A0092B-C50C-407E-A947-70E740481C1C}">
+                          <a14:useLocalDpi xmlns:a14="http://schemas.microsoft.com/office/drawing/2010/main" val="0"/>
+                        </a:ext>
+                      </a:extLst>
+                    </a:blip>
+                    <a:srcRect/>
+                    <a:stretch>
+                      <a:fillRect/>
+                    </a:stretch>
+                  </pic:blipFill>
+                  <pic:spPr bwMode="auto">
+                    <a:xfrm>
+                      <a:off x="0" y="0"/>
+                      <a:ext cx="1395509" cy="3555478"/>
+                    </a:xfrm>
+                    <a:prstGeom prst="rect">
+                      <a:avLst/>
+                    </a:prstGeom>
+                    <a:noFill/>
+                    <a:ln>
+                      <a:noFill/>
+                    </a:ln>
+                  </pic:spPr>
+                </pic:pic>
+              </a:graphicData>
+            </a:graphic>
+          </wp:inline>
+        </w:drawing>
+      </w:r>
+      <w:r>
+        <w:rPr>
+          <w:noProof/>
+        </w:rPr>
+        <w:drawing>
+          <wp:inline distT="0" distB="0" distL="0" distR="0" wp14:anchorId="6849C405" wp14:editId="253A756C">
+            <wp:extent cx="1587767" cy="3508640"/>
+            <wp:effectExtent l="0" t="0" r="0" b="0"/>
+            <wp:docPr id="539109043" name="Рисунок 17"/>
+            <wp:cNvGraphicFramePr>
+              <a:graphicFrameLocks xmlns:a="http://schemas.openxmlformats.org/drawingml/2006/main" noChangeAspect="1"/>
+            </wp:cNvGraphicFramePr>
+            <a:graphic xmlns:a="http://schemas.openxmlformats.org/drawingml/2006/main">
+              <a:graphicData uri="http://schemas.openxmlformats.org/drawingml/2006/picture">
+                <pic:pic xmlns:pic="http://schemas.openxmlformats.org/drawingml/2006/picture">
+                  <pic:nvPicPr>
+                    <pic:cNvPr id="0" name="Picture 48"/>
+                    <pic:cNvPicPr>
+                      <a:picLocks noChangeAspect="1" noChangeArrowheads="1"/>
+                    </pic:cNvPicPr>
+                  </pic:nvPicPr>
+                  <pic:blipFill>
+                    <a:blip r:embed="rId19">
+                      <a:extLst>
+                        <a:ext uri="{28A0092B-C50C-407E-A947-70E740481C1C}">
+                          <a14:useLocalDpi xmlns:a14="http://schemas.microsoft.com/office/drawing/2010/main" val="0"/>
+                        </a:ext>
+                      </a:extLst>
+                    </a:blip>
+                    <a:srcRect/>
+                    <a:stretch>
+                      <a:fillRect/>
+                    </a:stretch>
+                  </pic:blipFill>
+                  <pic:spPr bwMode="auto">
+                    <a:xfrm>
+                      <a:off x="0" y="0"/>
+                      <a:ext cx="1615296" cy="3569473"/>
+                    </a:xfrm>
+                    <a:prstGeom prst="rect">
+                      <a:avLst/>
+                    </a:prstGeom>
+                    <a:noFill/>
+                    <a:ln>
+                      <a:noFill/>
+                    </a:ln>
+                  </pic:spPr>
+                </pic:pic>
+              </a:graphicData>
+            </a:graphic>
+          </wp:inline>
+        </w:drawing>
+      </w:r>
+    </w:p>
+    <w:p>
+      <w:pPr>
+        <w:pStyle w:val="Textbody"/>
+        <w:jc w:val="left"/>
+        <w:rPr>
+          <w:lang w:val="ru-RU"/>
+        </w:rPr>
+      </w:pPr>
     </w:p>
     <w:p>
       <w:pPr>
@@ -8694,10 +10612,220 @@
       </w:pPr>
       <w:r>
         <w:rPr>
+          <w:rFonts w:ascii="Times New Roman" w:hAnsi="Times New Roman"/>
+          <w:b/>
+          <w:bCs/>
+          <w:sz w:val="40"/>
+          <w:szCs w:val="40"/>
+          <w:lang w:val="ru-RU"/>
+        </w:rPr>
+        <w:t>Оценка эффективности</w:t>
+      </w:r>
+    </w:p>
+    <w:p>
+      <w:pPr>
+        <w:pStyle w:val="af5"/>
+        <w:ind w:left="0"/>
+        <w:rPr>
+          <w:b w:val="0"/>
+          <w:bCs/>
+          <w:sz w:val="28"/>
+          <w:szCs w:val="28"/>
+          <w:lang w:val="ru-RU"/>
+        </w:rPr>
+      </w:pPr>
+      <w:r>
+        <w:rPr>
+          <w:b w:val="0"/>
+          <w:bCs/>
+          <w:sz w:val="28"/>
+          <w:szCs w:val="28"/>
+          <w:lang w:val="ru-RU"/>
+        </w:rPr>
+        <w:lastRenderedPageBreak/>
+        <w:t>Замеры производятся 1000 раз. На 100 случайных словах (</w:t>
+      </w:r>
+      <w:r>
+        <w:rPr>
+          <w:b w:val="0"/>
+          <w:bCs/>
+          <w:sz w:val="28"/>
+          <w:szCs w:val="28"/>
+          <w:lang w:val="en-US"/>
+        </w:rPr>
+        <w:t>Big</w:t>
+      </w:r>
+      <w:r>
+        <w:rPr>
+          <w:b w:val="0"/>
+          <w:bCs/>
+          <w:sz w:val="28"/>
+          <w:szCs w:val="28"/>
+          <w:lang w:val="ru-RU"/>
+        </w:rPr>
+        <w:t xml:space="preserve"> </w:t>
+      </w:r>
+      <w:r>
+        <w:rPr>
+          <w:b w:val="0"/>
+          <w:bCs/>
+          <w:sz w:val="28"/>
+          <w:szCs w:val="28"/>
+          <w:lang w:val="en-US"/>
+        </w:rPr>
+        <w:t>data</w:t>
+      </w:r>
+      <w:r>
+        <w:rPr>
+          <w:b w:val="0"/>
+          <w:bCs/>
+          <w:sz w:val="28"/>
+          <w:szCs w:val="28"/>
+          <w:lang w:val="ru-RU"/>
+        </w:rPr>
+        <w:t>)</w:t>
+      </w:r>
+      <w:proofErr w:type="gramStart"/>
+      <w:r>
+        <w:rPr>
+          <w:b w:val="0"/>
+          <w:bCs/>
+          <w:sz w:val="28"/>
+          <w:szCs w:val="28"/>
+          <w:lang w:val="ru-RU"/>
+        </w:rPr>
+        <w:t>, На</w:t>
+      </w:r>
+      <w:proofErr w:type="gramEnd"/>
+      <w:r>
+        <w:rPr>
+          <w:b w:val="0"/>
+          <w:bCs/>
+          <w:sz w:val="28"/>
+          <w:szCs w:val="28"/>
+          <w:lang w:val="ru-RU"/>
+        </w:rPr>
+        <w:t xml:space="preserve"> 100 словах в которых нет удаляемых (</w:t>
+      </w:r>
+      <w:r>
+        <w:rPr>
+          <w:b w:val="0"/>
+          <w:bCs/>
+          <w:sz w:val="28"/>
+          <w:szCs w:val="28"/>
+          <w:lang w:val="en-US"/>
+        </w:rPr>
+        <w:t>No</w:t>
+      </w:r>
+      <w:r>
+        <w:rPr>
+          <w:b w:val="0"/>
+          <w:bCs/>
+          <w:sz w:val="28"/>
+          <w:szCs w:val="28"/>
+          <w:lang w:val="ru-RU"/>
+        </w:rPr>
+        <w:t xml:space="preserve"> </w:t>
+      </w:r>
+      <w:r>
+        <w:rPr>
+          <w:b w:val="0"/>
+          <w:bCs/>
+          <w:sz w:val="28"/>
+          <w:szCs w:val="28"/>
+          <w:lang w:val="en-US"/>
+        </w:rPr>
+        <w:t>words</w:t>
+      </w:r>
+      <w:r>
+        <w:rPr>
+          <w:b w:val="0"/>
+          <w:bCs/>
+          <w:sz w:val="28"/>
+          <w:szCs w:val="28"/>
+          <w:lang w:val="ru-RU"/>
+        </w:rPr>
+        <w:t xml:space="preserve"> </w:t>
+      </w:r>
+      <w:r>
+        <w:rPr>
+          <w:b w:val="0"/>
+          <w:bCs/>
+          <w:sz w:val="28"/>
+          <w:szCs w:val="28"/>
+          <w:lang w:val="en-US"/>
+        </w:rPr>
+        <w:t>for</w:t>
+      </w:r>
+      <w:r>
+        <w:rPr>
+          <w:b w:val="0"/>
+          <w:bCs/>
+          <w:sz w:val="28"/>
+          <w:szCs w:val="28"/>
+          <w:lang w:val="ru-RU"/>
+        </w:rPr>
+        <w:t xml:space="preserve"> </w:t>
+      </w:r>
+      <w:r>
+        <w:rPr>
+          <w:b w:val="0"/>
+          <w:bCs/>
+          <w:sz w:val="28"/>
+          <w:szCs w:val="28"/>
+          <w:lang w:val="en-US"/>
+        </w:rPr>
+        <w:t>delete</w:t>
+      </w:r>
+      <w:r>
+        <w:rPr>
+          <w:b w:val="0"/>
+          <w:bCs/>
+          <w:sz w:val="28"/>
+          <w:szCs w:val="28"/>
+          <w:lang w:val="ru-RU"/>
+        </w:rPr>
+        <w:t>), На 100 словах при которых дерево становится несбалансированным (</w:t>
+      </w:r>
+      <w:r>
+        <w:rPr>
+          <w:b w:val="0"/>
+          <w:bCs/>
+          <w:sz w:val="28"/>
+          <w:szCs w:val="28"/>
+          <w:lang w:val="en-US"/>
+        </w:rPr>
+        <w:t>Linear</w:t>
+      </w:r>
+      <w:r>
+        <w:rPr>
+          <w:b w:val="0"/>
+          <w:bCs/>
+          <w:sz w:val="28"/>
+          <w:szCs w:val="28"/>
+          <w:lang w:val="ru-RU"/>
+        </w:rPr>
+        <w:t xml:space="preserve">). </w:t>
+      </w:r>
+    </w:p>
+    <w:p>
+      <w:pPr>
+        <w:pStyle w:val="1"/>
+        <w:rPr>
+          <w:rFonts w:ascii="Times New Roman" w:hAnsi="Times New Roman"/>
+          <w:b/>
+          <w:bCs/>
+          <w:sz w:val="40"/>
+          <w:szCs w:val="40"/>
+          <w:lang w:val="ru-RU"/>
+        </w:rPr>
+      </w:pPr>
+      <w:r>
+        <w:rPr>
           <w:noProof/>
         </w:rPr>
         <w:drawing>
-          <wp:inline distT="0" distB="0" distL="0" distR="0" wp14:anchorId="0BE37E8E" wp14:editId="2A867FC6">
+          <wp:inline distT="0" distB="0" distL="0" distR="0" wp14:anchorId="0BE37E8E" wp14:editId="32C734F2">
             <wp:extent cx="5940425" cy="3535045"/>
             <wp:effectExtent l="0" t="0" r="0" b="0"/>
             <wp:docPr id="719184905" name="Рисунок 1"/>
@@ -8714,7 +10842,7 @@
                     </pic:cNvPicPr>
                   </pic:nvPicPr>
                   <pic:blipFill>
-                    <a:blip r:embed="rId8" cstate="print">
+                    <a:blip r:embed="rId20" cstate="print">
                       <a:extLst>
                         <a:ext uri="{28A0092B-C50C-407E-A947-70E740481C1C}">
                           <a14:useLocalDpi xmlns:a14="http://schemas.microsoft.com/office/drawing/2010/main" val="0"/>
@@ -8819,17 +10947,7 @@
           <w:szCs w:val="28"/>
           <w:lang w:val="ru-RU"/>
         </w:rPr>
-        <w:t xml:space="preserve">Узлы при добавлении в идеально сбалансированное дерево располагаются равномерно слева и справа. Получается дерево, у которого число вершин в левом и правом поддеревьях отличается не более, чем на единицу. В то время как АВЛ-дерево – сбалансированное двоичное дерево, у каждого узла которого высота двух поддеревьев отличается не более чем на </w:t>
-      </w:r>
-      <w:r>
-        <w:rPr>
-          <w:rFonts w:ascii="Times New Roman" w:hAnsi="Times New Roman"/>
-          <w:sz w:val="28"/>
-          <w:szCs w:val="28"/>
-          <w:lang w:val="ru-RU"/>
-        </w:rPr>
-        <w:lastRenderedPageBreak/>
-        <w:t>единицу.</w:t>
+        <w:t>Узлы при добавлении в идеально сбалансированное дерево располагаются равномерно слева и справа. Получается дерево, у которого число вершин в левом и правом поддеревьях отличается не более, чем на единицу. В то время как АВЛ-дерево – сбалансированное двоичное дерево, у каждого узла которого высота двух поддеревьев отличается не более чем на единицу.</w:t>
       </w:r>
       <w:r>
         <w:rPr>
@@ -8910,6 +11028,7 @@
           <w:szCs w:val="28"/>
           <w:lang w:val="ru-RU"/>
         </w:rPr>
+        <w:lastRenderedPageBreak/>
         <w:t>Временная сложность поиска элемента в дереве двоичного поиска –от О(log2n) до O(n).</w:t>
       </w:r>
       <w:r>
@@ -9159,7 +11278,6 @@
           <w:szCs w:val="28"/>
           <w:lang w:val="ru-RU"/>
         </w:rPr>
-        <w:lastRenderedPageBreak/>
         <w:t xml:space="preserve">Второй метод - внутреннее (закрытое) хеширование (открытая адресация). Оно состоит в том, чтобы полностью отказаться от ссылок. В этом случае, если ячейка с вычисленным индексом занята, то можно просто просматривать следующие записи таблицы по порядку (с шагом 1), до тех пор, пока не будет найден ключ K или пустая позиция в таблице. </w:t>
       </w:r>
       <w:r>
@@ -9197,6 +11315,7 @@
           <w:szCs w:val="28"/>
           <w:lang w:val="ru-RU"/>
         </w:rPr>
+        <w:lastRenderedPageBreak/>
         <w:t>5.В каком случае поиск в хеш-таблицах становится неэффективен?</w:t>
       </w:r>
     </w:p>
@@ -9531,7 +11650,6 @@
           <w:szCs w:val="28"/>
           <w:lang w:val="ru-RU"/>
         </w:rPr>
-        <w:lastRenderedPageBreak/>
         <w:t>Хеш-таблицы используют меньше памяти, и для них требуется</w:t>
       </w:r>
       <w:r>
@@ -9590,7 +11708,7 @@
       </w:r>
     </w:p>
     <w:sectPr>
-      <w:footerReference w:type="default" r:id="rId9"/>
+      <w:footerReference w:type="default" r:id="rId21"/>
       <w:pgSz w:w="11906" w:h="16838"/>
       <w:pgMar w:top="1134" w:right="850" w:bottom="1134" w:left="1701" w:header="0" w:footer="720" w:gutter="0"/>
       <w:cols w:space="720"/>
@@ -10980,7 +13098,6 @@
   <w:style w:type="character" w:default="1" w:styleId="a0">
     <w:name w:val="Default Paragraph Font"/>
     <w:uiPriority w:val="1"/>
-    <w:semiHidden/>
     <w:unhideWhenUsed/>
   </w:style>
   <w:style w:type="table" w:default="1" w:styleId="a1">

</xml_diff>